<commit_message>
Commit 5.0 Ajout de simple graph et deput rapport
</commit_message>
<xml_diff>
--- a/Rappor/Rapport 2 - Données V1.docx
+++ b/Rappor/Rapport 2 - Données V1.docx
@@ -218,10 +218,25 @@
         </w:rPr>
       </w:pPr>
       <w:r>
-        <w:rPr>
-          <w:lang w:eastAsia="fr-CA"/>
-        </w:rPr>
-        <w:t>Les données pour cette étude comparent 79 variables</w:t>
+        <w:t>Dans l’optique de prédire le prix d’une maison, nous avons besoins d’avoir le maximum d’information sur la propriété afin de minimiser l’erreur de prédiction. Dans le cas présent, l</w:t>
+      </w:r>
+      <w:r>
+        <w:rPr>
+          <w:lang w:eastAsia="fr-CA"/>
+        </w:rPr>
+        <w:t xml:space="preserve">es données pour cette étude </w:t>
+      </w:r>
+      <w:r>
+        <w:rPr>
+          <w:lang w:eastAsia="fr-CA"/>
+        </w:rPr>
+        <w:t xml:space="preserve">contiennent </w:t>
+      </w:r>
+      <w:r>
+        <w:rPr>
+          <w:lang w:eastAsia="fr-CA"/>
+        </w:rPr>
+        <w:t>79 variables</w:t>
       </w:r>
       <w:r>
         <w:rPr>
@@ -233,53 +248,14 @@
         <w:rPr>
           <w:lang w:eastAsia="fr-CA"/>
         </w:rPr>
-        <w:t xml:space="preserve"> 2919 échantillons dont 1460 immobiliers sont avec le prix d’achat connu. Les attributs de ces données comprennent les caractéristiques des immobiliers en termes de forme et</w:t>
-      </w:r>
-      <w:r>
-        <w:rPr>
-          <w:lang w:eastAsia="fr-CA"/>
-        </w:rPr>
-        <w:t xml:space="preserve"> de</w:t>
-      </w:r>
-      <w:r>
-        <w:rPr>
-          <w:lang w:eastAsia="fr-CA"/>
-        </w:rPr>
-        <w:t xml:space="preserve"> qualité, l’an de construction et</w:t>
-      </w:r>
-      <w:r>
-        <w:rPr>
-          <w:lang w:eastAsia="fr-CA"/>
-        </w:rPr>
-        <w:t xml:space="preserve"> de</w:t>
-      </w:r>
-      <w:r>
-        <w:rPr>
-          <w:lang w:eastAsia="fr-CA"/>
-        </w:rPr>
-        <w:t xml:space="preserve"> maintenance de ces composant</w:t>
-      </w:r>
-      <w:r>
-        <w:rPr>
-          <w:lang w:eastAsia="fr-CA"/>
-        </w:rPr>
-        <w:t>e</w:t>
-      </w:r>
-      <w:r>
-        <w:rPr>
-          <w:lang w:eastAsia="fr-CA"/>
-        </w:rPr>
-        <w:t xml:space="preserve">s ainsi que leur localisation. </w:t>
-      </w:r>
-    </w:p>
-    <w:p>
-      <w:pPr>
-        <w:pStyle w:val="Default"/>
-        <w:rPr>
-          <w:sz w:val="22"/>
-          <w:szCs w:val="22"/>
-        </w:rPr>
-      </w:pPr>
+        <w:t xml:space="preserve"> 2919 échantillons dont 1460 immobiliers sont avec le prix d’achat connu</w:t>
+      </w:r>
+      <w:r>
+        <w:rPr>
+          <w:lang w:eastAsia="fr-CA"/>
+        </w:rPr>
+        <w:t xml:space="preserve">. </w:t>
+      </w:r>
     </w:p>
     <w:p>
       <w:pPr>
@@ -305,21 +281,185 @@
           <w:color w:val="538135" w:themeColor="accent6" w:themeShade="BF"/>
         </w:rPr>
         <w:tab/>
+      </w:r>
+    </w:p>
+    <w:p>
+      <w:pPr>
+        <w:rPr>
+          <w:lang w:eastAsia="fr-CA"/>
+        </w:rPr>
+      </w:pPr>
+      <w:r>
+        <w:rPr>
+          <w:lang w:eastAsia="fr-CA"/>
+        </w:rPr>
+        <w:t>Au total, nous avons 46 variables de type</w:t>
+      </w:r>
+      <w:r>
+        <w:rPr>
+          <w:lang w:eastAsia="fr-CA"/>
+        </w:rPr>
+        <w:t xml:space="preserve"> </w:t>
+      </w:r>
+      <w:r>
+        <w:rPr>
+          <w:lang w:eastAsia="fr-CA"/>
+        </w:rPr>
+        <w:t>entier qui forment le groupe de données quantitative, en revanche, pour les données qualitatives nous avons 35 variables de type objet. Vu du nombre élevé des variables, un résumé détaillé concernant les variables se trouve dans l’annexe A du document ci-présent.</w:t>
+      </w:r>
+    </w:p>
+    <w:p>
+      <w:pPr>
+        <w:rPr>
+          <w:lang w:eastAsia="fr-CA"/>
+        </w:rPr>
+      </w:pPr>
+      <w:r>
+        <w:rPr>
+          <w:lang w:eastAsia="fr-CA"/>
+        </w:rPr>
+        <w:t xml:space="preserve">Cependant, une étude préliminaire était faite pour avoir une meilleure compréhension sur la pertinence de ces derniers. Ainsi, les attributs se divise sous X catégories : </w:t>
+      </w:r>
+    </w:p>
+    <w:p>
+      <w:pPr>
+        <w:rPr>
+          <w:lang w:eastAsia="fr-CA"/>
+        </w:rPr>
+      </w:pPr>
+    </w:p>
+    <w:p>
+      <w:pPr>
+        <w:pStyle w:val="Default"/>
+        <w:rPr>
+          <w:sz w:val="22"/>
+          <w:szCs w:val="22"/>
+        </w:rPr>
+      </w:pPr>
+    </w:p>
+    <w:p>
+      <w:pPr>
+        <w:pStyle w:val="Titre3"/>
+        <w:rPr>
+          <w:color w:val="538135" w:themeColor="accent6" w:themeShade="BF"/>
+        </w:rPr>
+      </w:pPr>
+      <w:r>
+        <w:rPr>
+          <w:color w:val="538135" w:themeColor="accent6" w:themeShade="BF"/>
+        </w:rPr>
+        <w:t>Les</w:t>
+      </w:r>
+      <w:r>
+        <w:rPr>
+          <w:color w:val="538135" w:themeColor="accent6" w:themeShade="BF"/>
+        </w:rPr>
+        <w:t xml:space="preserve"> propriétés statistiques des données. </w:t>
+      </w:r>
+    </w:p>
+    <w:p>
+      <w:r>
+        <w:t xml:space="preserve">Puisque nous voulons prédire </w:t>
+      </w:r>
+      <w:r>
+        <w:t xml:space="preserve">le prix des maisons dans le secteur de VILE durant les années 201X à 201Y, il est important de savoir la distribution des prix sur les 1440 maisons connues. </w:t>
+      </w:r>
+    </w:p>
+    <w:p>
+      <w:r>
+        <w:rPr>
+          <w:noProof/>
+        </w:rPr>
+        <w:lastRenderedPageBreak/>
+        <w:drawing>
+          <wp:inline distT="0" distB="0" distL="0" distR="0" wp14:anchorId="011608E1" wp14:editId="48E85F3A">
+            <wp:extent cx="5972810" cy="3921125"/>
+            <wp:effectExtent l="0" t="0" r="8890" b="3175"/>
+            <wp:docPr id="1" name="Image 1"/>
+            <wp:cNvGraphicFramePr>
+              <a:graphicFrameLocks xmlns:a="http://schemas.openxmlformats.org/drawingml/2006/main" noChangeAspect="1"/>
+            </wp:cNvGraphicFramePr>
+            <a:graphic xmlns:a="http://schemas.openxmlformats.org/drawingml/2006/main">
+              <a:graphicData uri="http://schemas.openxmlformats.org/drawingml/2006/picture">
+                <pic:pic xmlns:pic="http://schemas.openxmlformats.org/drawingml/2006/picture">
+                  <pic:nvPicPr>
+                    <pic:cNvPr id="1" name=""/>
+                    <pic:cNvPicPr/>
+                  </pic:nvPicPr>
+                  <pic:blipFill>
+                    <a:blip r:embed="rId6"/>
+                    <a:stretch>
+                      <a:fillRect/>
+                    </a:stretch>
+                  </pic:blipFill>
+                  <pic:spPr>
+                    <a:xfrm>
+                      <a:off x="0" y="0"/>
+                      <a:ext cx="5972810" cy="3921125"/>
+                    </a:xfrm>
+                    <a:prstGeom prst="rect">
+                      <a:avLst/>
+                    </a:prstGeom>
+                  </pic:spPr>
+                </pic:pic>
+              </a:graphicData>
+            </a:graphic>
+          </wp:inline>
+        </w:drawing>
+      </w:r>
+    </w:p>
+    <w:p>
+      <w:pPr>
+        <w:pStyle w:val="Default"/>
+        <w:rPr>
+          <w:sz w:val="22"/>
+          <w:szCs w:val="22"/>
+        </w:rPr>
+      </w:pPr>
+    </w:p>
+    <w:p>
+      <w:pPr>
+        <w:pStyle w:val="Titre2"/>
+        <w:rPr>
+          <w:b/>
+          <w:bCs/>
+        </w:rPr>
+      </w:pPr>
+      <w:r>
+        <w:rPr>
+          <w:b/>
+          <w:bCs/>
+        </w:rPr>
+        <w:t xml:space="preserve">Difficultés </w:t>
+      </w:r>
+      <w:r>
+        <w:rPr>
+          <w:b/>
+          <w:bCs/>
+        </w:rPr>
+        <w:t>et algorithmes de prétraitement</w:t>
+      </w:r>
+      <w:r>
+        <w:rPr>
+          <w:b/>
+          <w:bCs/>
+          <w:sz w:val="22"/>
+          <w:szCs w:val="22"/>
+        </w:rPr>
+        <w:t xml:space="preserve"> </w:t>
+      </w:r>
+      <w:r>
+        <w:rPr>
+          <w:b/>
+          <w:bCs/>
+        </w:rPr>
+        <w:t>(2 points)</w:t>
       </w:r>
       <w:bookmarkStart w:id="0" w:name="_GoBack"/>
       <w:bookmarkEnd w:id="0"/>
     </w:p>
     <w:p>
       <w:pPr>
-        <w:pStyle w:val="Default"/>
-        <w:rPr>
-          <w:sz w:val="22"/>
-          <w:szCs w:val="22"/>
-        </w:rPr>
-      </w:pPr>
-    </w:p>
-    <w:p>
-      <w:pPr>
         <w:pStyle w:val="Titre3"/>
         <w:rPr>
           <w:color w:val="538135" w:themeColor="accent6" w:themeShade="BF"/>
@@ -329,706 +469,636 @@
         <w:rPr>
           <w:color w:val="538135" w:themeColor="accent6" w:themeShade="BF"/>
         </w:rPr>
-        <w:t>Les</w:t>
-      </w:r>
-      <w:r>
-        <w:rPr>
-          <w:color w:val="538135" w:themeColor="accent6" w:themeShade="BF"/>
-        </w:rPr>
-        <w:t xml:space="preserve"> propriétés statistiques des données. </w:t>
-      </w:r>
-    </w:p>
-    <w:p>
-      <w:pPr>
-        <w:pStyle w:val="Default"/>
-        <w:rPr>
-          <w:sz w:val="22"/>
-          <w:szCs w:val="22"/>
-        </w:rPr>
-      </w:pPr>
-    </w:p>
-    <w:p>
-      <w:pPr>
-        <w:pStyle w:val="Titre2"/>
+        <w:t xml:space="preserve">Quelles difficultés se présentent? </w:t>
+      </w:r>
+    </w:p>
+    <w:p>
+      <w:pPr>
+        <w:pStyle w:val="Default"/>
+        <w:rPr>
+          <w:sz w:val="22"/>
+          <w:szCs w:val="22"/>
+        </w:rPr>
+      </w:pPr>
+    </w:p>
+    <w:p>
+      <w:pPr>
+        <w:pStyle w:val="Default"/>
+        <w:rPr>
+          <w:sz w:val="22"/>
+          <w:szCs w:val="22"/>
+        </w:rPr>
+      </w:pPr>
+      <w:r>
+        <w:rPr>
+          <w:sz w:val="22"/>
+          <w:szCs w:val="22"/>
+        </w:rPr>
+        <w:t>(</w:t>
+      </w:r>
+      <w:proofErr w:type="gramStart"/>
+      <w:r>
+        <w:rPr>
+          <w:sz w:val="22"/>
+          <w:szCs w:val="22"/>
+        </w:rPr>
+        <w:t>ex.</w:t>
+      </w:r>
+      <w:proofErr w:type="gramEnd"/>
+      <w:r>
+        <w:rPr>
+          <w:sz w:val="22"/>
+          <w:szCs w:val="22"/>
+        </w:rPr>
+        <w:t xml:space="preserve"> : bruit, fléau de dimensionnalité, informations manquantes, déséquilibre des classes, etc.). </w:t>
+      </w:r>
+    </w:p>
+    <w:p>
+      <w:pPr>
+        <w:pStyle w:val="Default"/>
+        <w:rPr>
+          <w:sz w:val="22"/>
+          <w:szCs w:val="22"/>
+        </w:rPr>
+      </w:pPr>
+    </w:p>
+    <w:p>
+      <w:pPr>
+        <w:pStyle w:val="Titre3"/>
+        <w:rPr>
+          <w:color w:val="538135" w:themeColor="accent6" w:themeShade="BF"/>
+        </w:rPr>
+      </w:pPr>
+      <w:r>
+        <w:rPr>
+          <w:color w:val="538135" w:themeColor="accent6" w:themeShade="BF"/>
+        </w:rPr>
+        <w:t>Décrivez ces algorithmes</w:t>
+      </w:r>
+    </w:p>
+    <w:p>
+      <w:pPr>
+        <w:pStyle w:val="Default"/>
+        <w:rPr>
+          <w:sz w:val="22"/>
+          <w:szCs w:val="22"/>
+        </w:rPr>
+      </w:pPr>
+      <w:r>
+        <w:rPr>
+          <w:sz w:val="22"/>
+          <w:szCs w:val="22"/>
+        </w:rPr>
+        <w:t>Implantez des algorithmes de prétraitement des données afin de corriger ces difficultés.</w:t>
+      </w:r>
+    </w:p>
+    <w:p>
+      <w:pPr>
+        <w:pStyle w:val="Default"/>
+        <w:rPr>
+          <w:sz w:val="22"/>
+          <w:szCs w:val="22"/>
+        </w:rPr>
+      </w:pPr>
+    </w:p>
+    <w:p>
+      <w:pPr>
+        <w:pStyle w:val="Titre3"/>
+        <w:rPr>
+          <w:color w:val="538135" w:themeColor="accent6" w:themeShade="BF"/>
+        </w:rPr>
+      </w:pPr>
+      <w:r>
+        <w:rPr>
+          <w:color w:val="538135" w:themeColor="accent6" w:themeShade="BF"/>
+        </w:rPr>
+        <w:t xml:space="preserve">Discutions </w:t>
+      </w:r>
+      <w:r>
+        <w:rPr>
+          <w:color w:val="538135" w:themeColor="accent6" w:themeShade="BF"/>
+        </w:rPr>
+        <w:t>de leurs résultats</w:t>
+      </w:r>
+    </w:p>
+    <w:p>
+      <w:pPr>
+        <w:pStyle w:val="Default"/>
         <w:rPr>
           <w:b/>
           <w:bCs/>
+          <w:sz w:val="22"/>
+          <w:szCs w:val="22"/>
         </w:rPr>
       </w:pPr>
       <w:r>
         <w:rPr>
           <w:b/>
           <w:bCs/>
-        </w:rPr>
-        <w:t xml:space="preserve">Difficultés </w:t>
-      </w:r>
+          <w:sz w:val="22"/>
+          <w:szCs w:val="22"/>
+        </w:rPr>
+        <w:t xml:space="preserve">L’objectif ici n’est pas de faire une grande liste de statistiques sur les données, mais d’en tirer des leçons pour guider la réalisation du reste du projet. </w:t>
+      </w:r>
+    </w:p>
+    <w:p>
+      <w:pPr>
+        <w:pStyle w:val="Default"/>
+        <w:rPr>
+          <w:sz w:val="22"/>
+          <w:szCs w:val="22"/>
+        </w:rPr>
+      </w:pPr>
+    </w:p>
+    <w:p>
+      <w:pPr>
+        <w:pStyle w:val="Titre2"/>
+      </w:pPr>
       <w:r>
         <w:rPr>
           <w:b/>
           <w:bCs/>
         </w:rPr>
-        <w:t>et algorithmes de prétraitement</w:t>
-      </w:r>
-      <w:r>
+        <w:t>Données manquantes (1 point</w:t>
+      </w:r>
+      <w:r>
+        <w:t>)</w:t>
+      </w:r>
+    </w:p>
+    <w:p>
+      <w:pPr>
+        <w:pStyle w:val="Default"/>
+        <w:rPr>
+          <w:sz w:val="22"/>
+          <w:szCs w:val="22"/>
+        </w:rPr>
+      </w:pPr>
+      <w:r>
+        <w:rPr>
+          <w:sz w:val="22"/>
+          <w:szCs w:val="22"/>
+        </w:rPr>
+        <w:t xml:space="preserve">Discutez également de ce qui manque dans vos données. </w:t>
+      </w:r>
+    </w:p>
+    <w:p>
+      <w:pPr>
+        <w:pStyle w:val="Default"/>
+        <w:rPr>
+          <w:sz w:val="22"/>
+          <w:szCs w:val="22"/>
+        </w:rPr>
+      </w:pPr>
+      <w:r>
+        <w:rPr>
+          <w:sz w:val="22"/>
+          <w:szCs w:val="22"/>
+        </w:rPr>
+        <w:t xml:space="preserve">Quelles informations additionnelles voyez-vous comme nécessaire ou utile à avoir pour réaliser votre projet mais manquent au jeu de données de </w:t>
+      </w:r>
+      <w:proofErr w:type="spellStart"/>
+      <w:r>
+        <w:rPr>
+          <w:sz w:val="22"/>
+          <w:szCs w:val="22"/>
+        </w:rPr>
+        <w:t>Kaggle</w:t>
+      </w:r>
+      <w:proofErr w:type="spellEnd"/>
+      <w:r>
+        <w:rPr>
+          <w:sz w:val="22"/>
+          <w:szCs w:val="22"/>
+        </w:rPr>
+        <w:t xml:space="preserve">? </w:t>
+      </w:r>
+    </w:p>
+    <w:p>
+      <w:pPr>
+        <w:pStyle w:val="Default"/>
+        <w:rPr>
+          <w:sz w:val="22"/>
+          <w:szCs w:val="22"/>
+        </w:rPr>
+      </w:pPr>
+    </w:p>
+    <w:p>
+      <w:pPr>
+        <w:pStyle w:val="Default"/>
+        <w:rPr>
+          <w:sz w:val="22"/>
+          <w:szCs w:val="22"/>
+        </w:rPr>
+      </w:pPr>
+      <w:r>
+        <w:rPr>
+          <w:sz w:val="22"/>
+          <w:szCs w:val="22"/>
+        </w:rPr>
+        <w:t xml:space="preserve">Où et comment pourriez-vous obtenir ces informations supplémentaires afin d’enrichir votre jeu de données? </w:t>
+      </w:r>
+    </w:p>
+    <w:p>
+      <w:pPr>
+        <w:pStyle w:val="Default"/>
+        <w:rPr>
+          <w:sz w:val="22"/>
+          <w:szCs w:val="22"/>
+        </w:rPr>
+      </w:pPr>
+    </w:p>
+    <w:p>
+      <w:pPr>
+        <w:pStyle w:val="Default"/>
+        <w:rPr>
+          <w:sz w:val="22"/>
+          <w:szCs w:val="22"/>
+        </w:rPr>
+      </w:pPr>
+      <w:r>
+        <w:rPr>
+          <w:sz w:val="22"/>
+          <w:szCs w:val="22"/>
+        </w:rPr>
+        <w:t xml:space="preserve">Comment est-ce que ces différents jeux de données vont être combinés dans votre système? </w:t>
+      </w:r>
+    </w:p>
+    <w:p>
+      <w:pPr>
+        <w:pStyle w:val="Default"/>
+        <w:rPr>
+          <w:sz w:val="22"/>
+          <w:szCs w:val="22"/>
+        </w:rPr>
+      </w:pPr>
+    </w:p>
+    <w:p>
+      <w:pPr>
+        <w:pStyle w:val="Titre2"/>
         <w:rPr>
           <w:b/>
           <w:bCs/>
-          <w:sz w:val="22"/>
-          <w:szCs w:val="22"/>
-        </w:rPr>
-        <w:t xml:space="preserve"> </w:t>
-      </w:r>
+        </w:rPr>
+      </w:pPr>
       <w:r>
         <w:rPr>
           <w:b/>
           <w:bCs/>
         </w:rPr>
-        <w:t>(2 points)</w:t>
-      </w:r>
-    </w:p>
-    <w:p>
-      <w:pPr>
-        <w:pStyle w:val="Titre3"/>
-        <w:rPr>
-          <w:color w:val="538135" w:themeColor="accent6" w:themeShade="BF"/>
-        </w:rPr>
-      </w:pPr>
-      <w:r>
-        <w:rPr>
-          <w:color w:val="538135" w:themeColor="accent6" w:themeShade="BF"/>
-        </w:rPr>
-        <w:t xml:space="preserve">Quelles difficultés se présentent? </w:t>
-      </w:r>
-    </w:p>
-    <w:p>
-      <w:pPr>
-        <w:pStyle w:val="Default"/>
-        <w:rPr>
-          <w:sz w:val="22"/>
-          <w:szCs w:val="22"/>
-        </w:rPr>
-      </w:pPr>
-    </w:p>
-    <w:p>
-      <w:pPr>
-        <w:pStyle w:val="Default"/>
-        <w:rPr>
-          <w:sz w:val="22"/>
-          <w:szCs w:val="22"/>
-        </w:rPr>
-      </w:pPr>
-      <w:r>
-        <w:rPr>
-          <w:sz w:val="22"/>
-          <w:szCs w:val="22"/>
-        </w:rPr>
-        <w:t>(</w:t>
-      </w:r>
-      <w:proofErr w:type="gramStart"/>
-      <w:r>
-        <w:rPr>
-          <w:sz w:val="22"/>
-          <w:szCs w:val="22"/>
-        </w:rPr>
-        <w:t>ex.</w:t>
-      </w:r>
-      <w:proofErr w:type="gramEnd"/>
-      <w:r>
-        <w:rPr>
-          <w:sz w:val="22"/>
-          <w:szCs w:val="22"/>
-        </w:rPr>
-        <w:t xml:space="preserve"> : bruit, fléau de dimensionnalité, informations manquantes, déséquilibre des classes, etc.). </w:t>
-      </w:r>
-    </w:p>
-    <w:p>
-      <w:pPr>
-        <w:pStyle w:val="Default"/>
-        <w:rPr>
-          <w:sz w:val="22"/>
-          <w:szCs w:val="22"/>
-        </w:rPr>
-      </w:pPr>
-    </w:p>
-    <w:p>
-      <w:pPr>
-        <w:pStyle w:val="Titre3"/>
-        <w:rPr>
-          <w:color w:val="538135" w:themeColor="accent6" w:themeShade="BF"/>
-        </w:rPr>
-      </w:pPr>
-      <w:r>
-        <w:rPr>
-          <w:color w:val="538135" w:themeColor="accent6" w:themeShade="BF"/>
-        </w:rPr>
-        <w:t>Décrivez ces algorithmes</w:t>
-      </w:r>
-    </w:p>
-    <w:p>
-      <w:pPr>
-        <w:pStyle w:val="Default"/>
-        <w:rPr>
-          <w:sz w:val="22"/>
-          <w:szCs w:val="22"/>
-        </w:rPr>
-      </w:pPr>
-      <w:r>
-        <w:rPr>
-          <w:sz w:val="22"/>
-          <w:szCs w:val="22"/>
-        </w:rPr>
-        <w:t>Implantez des algorithmes de prétraitement des données afin de corriger ces difficultés.</w:t>
-      </w:r>
-    </w:p>
-    <w:p>
-      <w:pPr>
-        <w:pStyle w:val="Default"/>
-        <w:rPr>
-          <w:sz w:val="22"/>
-          <w:szCs w:val="22"/>
-        </w:rPr>
-      </w:pPr>
-    </w:p>
-    <w:p>
-      <w:pPr>
-        <w:pStyle w:val="Titre3"/>
-        <w:rPr>
-          <w:color w:val="538135" w:themeColor="accent6" w:themeShade="BF"/>
-        </w:rPr>
-      </w:pPr>
-      <w:r>
-        <w:rPr>
-          <w:color w:val="538135" w:themeColor="accent6" w:themeShade="BF"/>
-        </w:rPr>
-        <w:t xml:space="preserve">Discutions </w:t>
-      </w:r>
-      <w:r>
-        <w:rPr>
-          <w:color w:val="538135" w:themeColor="accent6" w:themeShade="BF"/>
-        </w:rPr>
-        <w:t>de leurs résultats</w:t>
-      </w:r>
-    </w:p>
-    <w:p>
-      <w:pPr>
-        <w:pStyle w:val="Default"/>
+        <w:t>Procédure</w:t>
+      </w:r>
+      <w:r>
         <w:rPr>
           <w:b/>
           <w:bCs/>
-          <w:sz w:val="22"/>
-          <w:szCs w:val="22"/>
-        </w:rPr>
-      </w:pPr>
-      <w:r>
+        </w:rPr>
+        <w:t xml:space="preserve"> de tests (1 point)</w:t>
+      </w:r>
+    </w:p>
+    <w:p>
+      <w:pPr>
+        <w:pStyle w:val="Default"/>
+        <w:rPr>
+          <w:sz w:val="22"/>
+          <w:szCs w:val="22"/>
+        </w:rPr>
+      </w:pPr>
+      <w:r>
+        <w:rPr>
+          <w:sz w:val="22"/>
+          <w:szCs w:val="22"/>
+        </w:rPr>
+        <w:t xml:space="preserve">Discutez également de la procédure de tests que vous envisagez. </w:t>
+      </w:r>
+    </w:p>
+    <w:p>
+      <w:pPr>
+        <w:pStyle w:val="Default"/>
+        <w:rPr>
+          <w:sz w:val="22"/>
+          <w:szCs w:val="22"/>
+        </w:rPr>
+      </w:pPr>
+    </w:p>
+    <w:p>
+      <w:pPr>
+        <w:pStyle w:val="Default"/>
+        <w:rPr>
+          <w:color w:val="A6A6A6" w:themeColor="background1" w:themeShade="A6"/>
+          <w:sz w:val="22"/>
+          <w:szCs w:val="22"/>
+        </w:rPr>
+      </w:pPr>
+      <w:r>
+        <w:rPr>
+          <w:color w:val="A6A6A6" w:themeColor="background1" w:themeShade="A6"/>
+          <w:sz w:val="22"/>
+          <w:szCs w:val="22"/>
+        </w:rPr>
+        <w:t xml:space="preserve">La majorité des projets </w:t>
+      </w:r>
+      <w:proofErr w:type="spellStart"/>
+      <w:r>
+        <w:rPr>
+          <w:color w:val="A6A6A6" w:themeColor="background1" w:themeShade="A6"/>
+          <w:sz w:val="22"/>
+          <w:szCs w:val="22"/>
+        </w:rPr>
+        <w:t>Kaggle</w:t>
+      </w:r>
+      <w:proofErr w:type="spellEnd"/>
+      <w:r>
+        <w:rPr>
+          <w:color w:val="A6A6A6" w:themeColor="background1" w:themeShade="A6"/>
+          <w:sz w:val="22"/>
+          <w:szCs w:val="22"/>
+        </w:rPr>
+        <w:t xml:space="preserve"> ne viennent pas avec des données tests, et l’option de soumettre un fichier de résultats pour évaluation ne retourne qu’un score numérique sans indications de ce qui a ou n’a pas fonctionné. On ne peut pas faire un projet en tâtant dans le noir! </w:t>
+      </w:r>
+    </w:p>
+    <w:p>
+      <w:pPr>
+        <w:pStyle w:val="Default"/>
+        <w:rPr>
+          <w:sz w:val="22"/>
+          <w:szCs w:val="22"/>
+        </w:rPr>
+      </w:pPr>
+      <w:r>
+        <w:rPr>
+          <w:sz w:val="22"/>
+          <w:szCs w:val="22"/>
+        </w:rPr>
+        <w:t xml:space="preserve">Donc, comment prévoyez-vous tester vos solutions afin d’obtenir une rétroaction qui pourra guider votre développement? </w:t>
+      </w:r>
+    </w:p>
+    <w:p>
+      <w:pPr>
+        <w:pStyle w:val="Default"/>
+        <w:rPr>
+          <w:sz w:val="22"/>
+          <w:szCs w:val="22"/>
+        </w:rPr>
+      </w:pPr>
+    </w:p>
+    <w:p>
+      <w:pPr>
+        <w:pStyle w:val="Titre2"/>
         <w:rPr>
           <w:b/>
           <w:bCs/>
-          <w:sz w:val="22"/>
-          <w:szCs w:val="22"/>
-        </w:rPr>
-        <w:t xml:space="preserve">L’objectif ici n’est pas de faire une grande liste de statistiques sur les données, mais d’en tirer des leçons pour guider la réalisation du reste du projet. </w:t>
-      </w:r>
-    </w:p>
-    <w:p>
-      <w:pPr>
-        <w:pStyle w:val="Default"/>
-        <w:rPr>
-          <w:sz w:val="22"/>
-          <w:szCs w:val="22"/>
-        </w:rPr>
-      </w:pPr>
-    </w:p>
-    <w:p>
-      <w:pPr>
-        <w:pStyle w:val="Titre2"/>
+        </w:rPr>
       </w:pPr>
       <w:r>
         <w:rPr>
           <w:b/>
           <w:bCs/>
         </w:rPr>
-        <w:t>Données manquantes (1 point</w:t>
-      </w:r>
-      <w:r>
-        <w:t>)</w:t>
-      </w:r>
-    </w:p>
-    <w:p>
-      <w:pPr>
-        <w:pStyle w:val="Default"/>
-        <w:rPr>
-          <w:sz w:val="22"/>
-          <w:szCs w:val="22"/>
-        </w:rPr>
-      </w:pPr>
-      <w:r>
-        <w:rPr>
-          <w:sz w:val="22"/>
-          <w:szCs w:val="22"/>
-        </w:rPr>
-        <w:t xml:space="preserve">Discutez également de ce qui manque dans vos données. </w:t>
-      </w:r>
-    </w:p>
-    <w:p>
-      <w:pPr>
-        <w:pStyle w:val="Default"/>
-        <w:rPr>
-          <w:sz w:val="22"/>
-          <w:szCs w:val="22"/>
-        </w:rPr>
-      </w:pPr>
-      <w:r>
-        <w:rPr>
-          <w:sz w:val="22"/>
-          <w:szCs w:val="22"/>
-        </w:rPr>
-        <w:lastRenderedPageBreak/>
-        <w:t xml:space="preserve">Quelles informations additionnelles voyez-vous comme nécessaire ou utile à avoir pour réaliser votre projet mais manquent au jeu de données de </w:t>
-      </w:r>
-      <w:proofErr w:type="spellStart"/>
-      <w:r>
-        <w:rPr>
-          <w:sz w:val="22"/>
-          <w:szCs w:val="22"/>
-        </w:rPr>
-        <w:t>Kaggle</w:t>
-      </w:r>
-      <w:proofErr w:type="spellEnd"/>
-      <w:r>
-        <w:rPr>
-          <w:sz w:val="22"/>
-          <w:szCs w:val="22"/>
-        </w:rPr>
-        <w:t xml:space="preserve">? </w:t>
-      </w:r>
-    </w:p>
-    <w:p>
-      <w:pPr>
-        <w:pStyle w:val="Default"/>
-        <w:rPr>
-          <w:sz w:val="22"/>
-          <w:szCs w:val="22"/>
-        </w:rPr>
-      </w:pPr>
-    </w:p>
-    <w:p>
-      <w:pPr>
-        <w:pStyle w:val="Default"/>
-        <w:rPr>
-          <w:sz w:val="22"/>
-          <w:szCs w:val="22"/>
-        </w:rPr>
-      </w:pPr>
-      <w:r>
-        <w:rPr>
-          <w:sz w:val="22"/>
-          <w:szCs w:val="22"/>
-        </w:rPr>
-        <w:t xml:space="preserve">Où et comment pourriez-vous obtenir ces informations supplémentaires afin d’enrichir votre jeu de données? </w:t>
-      </w:r>
-    </w:p>
-    <w:p>
-      <w:pPr>
-        <w:pStyle w:val="Default"/>
-        <w:rPr>
-          <w:sz w:val="22"/>
-          <w:szCs w:val="22"/>
-        </w:rPr>
-      </w:pPr>
-    </w:p>
-    <w:p>
-      <w:pPr>
-        <w:pStyle w:val="Default"/>
-        <w:rPr>
-          <w:sz w:val="22"/>
-          <w:szCs w:val="22"/>
-        </w:rPr>
-      </w:pPr>
-      <w:r>
-        <w:rPr>
-          <w:sz w:val="22"/>
-          <w:szCs w:val="22"/>
-        </w:rPr>
-        <w:t xml:space="preserve">Comment est-ce que ces différents jeux de données vont être combinés dans votre système? </w:t>
-      </w:r>
-    </w:p>
-    <w:p>
-      <w:pPr>
-        <w:pStyle w:val="Default"/>
-        <w:rPr>
-          <w:sz w:val="22"/>
-          <w:szCs w:val="22"/>
-        </w:rPr>
-      </w:pPr>
-    </w:p>
-    <w:p>
-      <w:pPr>
-        <w:pStyle w:val="Titre2"/>
+        <w:t xml:space="preserve">Revu de </w:t>
+      </w:r>
+      <w:r>
         <w:rPr>
           <w:b/>
           <w:bCs/>
         </w:rPr>
-      </w:pPr>
+        <w:t>littérature</w:t>
+      </w:r>
       <w:r>
         <w:rPr>
           <w:b/>
           <w:bCs/>
         </w:rPr>
-        <w:t>Procédure</w:t>
-      </w:r>
-      <w:r>
+        <w:t xml:space="preserve"> (2 points)</w:t>
+      </w:r>
+    </w:p>
+    <w:p>
+      <w:pPr>
+        <w:pStyle w:val="Default"/>
+        <w:rPr>
+          <w:color w:val="538135" w:themeColor="accent6" w:themeShade="BF"/>
+          <w:sz w:val="22"/>
+          <w:szCs w:val="22"/>
+        </w:rPr>
+      </w:pPr>
+      <w:r>
+        <w:rPr>
+          <w:color w:val="538135" w:themeColor="accent6" w:themeShade="BF"/>
+          <w:sz w:val="22"/>
+          <w:szCs w:val="22"/>
+        </w:rPr>
+        <w:t xml:space="preserve">Allez chercher des idées dans les travaux antérieurs. Votre première destination devrait être le forum de discussion associé à votre compétition </w:t>
+      </w:r>
+      <w:proofErr w:type="spellStart"/>
+      <w:r>
+        <w:rPr>
+          <w:color w:val="538135" w:themeColor="accent6" w:themeShade="BF"/>
+          <w:sz w:val="22"/>
+          <w:szCs w:val="22"/>
+        </w:rPr>
+        <w:t>Kaggle</w:t>
+      </w:r>
+      <w:proofErr w:type="spellEnd"/>
+      <w:r>
+        <w:rPr>
+          <w:color w:val="538135" w:themeColor="accent6" w:themeShade="BF"/>
+          <w:sz w:val="22"/>
+          <w:szCs w:val="22"/>
+        </w:rPr>
+        <w:t xml:space="preserve">, où d’autres équipes peuvent avoir échangé des idées. Vous pouvez également contacter certaines des équipes plus hautes dans le classement pour leur poser des questions. </w:t>
+      </w:r>
+    </w:p>
+    <w:p>
+      <w:pPr>
+        <w:pStyle w:val="Default"/>
+        <w:rPr>
+          <w:color w:val="538135" w:themeColor="accent6" w:themeShade="BF"/>
+          <w:sz w:val="22"/>
+          <w:szCs w:val="22"/>
+        </w:rPr>
+      </w:pPr>
+      <w:r>
+        <w:rPr>
+          <w:color w:val="538135" w:themeColor="accent6" w:themeShade="BF"/>
+          <w:sz w:val="22"/>
+          <w:szCs w:val="22"/>
+        </w:rPr>
+        <w:t xml:space="preserve">Finalement, vous pouvez vous tourner vers la littérature scientifique, où des projets similaires ont déjà été réalisés. </w:t>
+      </w:r>
+    </w:p>
+    <w:p>
+      <w:pPr>
+        <w:pStyle w:val="Default"/>
+        <w:rPr>
+          <w:color w:val="538135" w:themeColor="accent6" w:themeShade="BF"/>
+          <w:sz w:val="22"/>
+          <w:szCs w:val="22"/>
+        </w:rPr>
+      </w:pPr>
+      <w:r>
+        <w:rPr>
+          <w:color w:val="538135" w:themeColor="accent6" w:themeShade="BF"/>
+          <w:sz w:val="22"/>
+          <w:szCs w:val="22"/>
+        </w:rPr>
+        <w:t xml:space="preserve">Ceci vous donnera des idées sur comment traiter vos données </w:t>
+      </w:r>
+      <w:proofErr w:type="spellStart"/>
+      <w:r>
+        <w:rPr>
+          <w:color w:val="538135" w:themeColor="accent6" w:themeShade="BF"/>
+          <w:sz w:val="22"/>
+          <w:szCs w:val="22"/>
+        </w:rPr>
+        <w:t>Kaggle</w:t>
+      </w:r>
+      <w:proofErr w:type="spellEnd"/>
+      <w:r>
+        <w:rPr>
+          <w:color w:val="538135" w:themeColor="accent6" w:themeShade="BF"/>
+          <w:sz w:val="22"/>
+          <w:szCs w:val="22"/>
+        </w:rPr>
+        <w:t xml:space="preserve">, et comment planifier pour les prochaines étapes. N’oubliez pas de bien inclure vos références! </w:t>
+      </w:r>
+    </w:p>
+    <w:p>
+      <w:pPr>
+        <w:rPr>
+          <w:color w:val="808080" w:themeColor="background1" w:themeShade="80"/>
+          <w:lang w:eastAsia="fr-CA"/>
+        </w:rPr>
+      </w:pPr>
+    </w:p>
+    <w:p>
+      <w:pPr>
+        <w:rPr>
+          <w:lang w:eastAsia="fr-CA"/>
+        </w:rPr>
+      </w:pPr>
+      <w:r>
+        <w:rPr>
+          <w:lang w:eastAsia="fr-CA"/>
+        </w:rPr>
+        <w:t xml:space="preserve">Dans le but d’améliorer l’évaluation des valeurs d’immobilier, des études ont été réalisées afin de trouver une méthode alternative de prédiction de prix d’immobilier autre que les méthodes conventionnelles telle que la méthode </w:t>
+      </w:r>
+      <w:proofErr w:type="spellStart"/>
+      <w:r>
+        <w:t>Hedonic</w:t>
+      </w:r>
+      <w:proofErr w:type="spellEnd"/>
+      <w:r>
+        <w:rPr>
+          <w:lang w:eastAsia="fr-CA"/>
+        </w:rPr>
+        <w:t xml:space="preserve">. </w:t>
+      </w:r>
+    </w:p>
+    <w:p>
+      <w:r>
+        <w:rPr>
+          <w:lang w:eastAsia="fr-CA"/>
+        </w:rPr>
+        <w:t xml:space="preserve">Dans l’étude comparative des modèles de prédiction des prix d’immobilier rural et urbain en Turquie, Hasan S. (2008) a démontré que le modelé basé sur les </w:t>
+      </w:r>
+      <w:r>
+        <w:t>réseaux de neurones artificiels</w:t>
+      </w:r>
+      <w:r>
+        <w:rPr>
+          <w:lang w:eastAsia="fr-CA"/>
+        </w:rPr>
+        <w:t xml:space="preserve"> est significativement plus performante </w:t>
+      </w:r>
+      <w:r>
+        <w:t xml:space="preserve">la régression de </w:t>
+      </w:r>
+      <w:proofErr w:type="spellStart"/>
+      <w:r>
+        <w:t>Hedonic</w:t>
+      </w:r>
+      <w:proofErr w:type="spellEnd"/>
+      <w:r>
+        <w:t xml:space="preserve"> avec une différence d’erreur quadratique (MSE) estimée à 2,03.</w:t>
+      </w:r>
+    </w:p>
+    <w:p>
+      <w:pPr>
+        <w:shd w:val="clear" w:color="auto" w:fill="FFFFFF"/>
+        <w:rPr>
+          <w:iCs/>
+        </w:rPr>
+      </w:pPr>
+      <w:r>
+        <w:rPr>
+          <w:lang w:eastAsia="fr-CA"/>
+        </w:rPr>
+        <w:t xml:space="preserve">Selon Bourassa S. C. et al. (2007) la méthode de régression </w:t>
+      </w:r>
+      <w:proofErr w:type="spellStart"/>
+      <w:r>
+        <w:t>Hedonic</w:t>
+      </w:r>
+      <w:proofErr w:type="spellEnd"/>
+      <w:r>
+        <w:t xml:space="preserve"> ne prend pas en considération l’effet de la localisation sue les prix. </w:t>
+      </w:r>
+      <w:proofErr w:type="spellStart"/>
+      <w:r>
+        <w:t>Xiaalong</w:t>
+      </w:r>
+      <w:proofErr w:type="spellEnd"/>
+      <w:r>
+        <w:t xml:space="preserve"> L. (2012) a démontré l’importance de prise en considération des effets temporaire et spatiale sur l’estimation des prix. Ce dernier a mentionné aussi que le méthode </w:t>
+      </w:r>
+      <w:proofErr w:type="spellStart"/>
+      <w:r>
+        <w:t>Hedonic</w:t>
+      </w:r>
+      <w:proofErr w:type="spellEnd"/>
+      <w:r>
+        <w:t xml:space="preserve"> ne prend pas en considération les effets spatio-temporels.</w:t>
+      </w:r>
+    </w:p>
+    <w:p>
+      <w:pPr>
+        <w:pStyle w:val="Default"/>
+        <w:rPr>
+          <w:sz w:val="22"/>
+          <w:szCs w:val="22"/>
+        </w:rPr>
+      </w:pPr>
+    </w:p>
+    <w:p>
+      <w:pPr>
+        <w:pStyle w:val="Default"/>
+        <w:rPr>
+          <w:sz w:val="22"/>
+          <w:szCs w:val="22"/>
+        </w:rPr>
+      </w:pPr>
+    </w:p>
+    <w:p>
+      <w:pPr>
+        <w:pStyle w:val="Default"/>
+        <w:rPr>
+          <w:sz w:val="22"/>
+          <w:szCs w:val="22"/>
+        </w:rPr>
+      </w:pPr>
+    </w:p>
+    <w:p>
+      <w:pPr>
+        <w:pStyle w:val="Titre2"/>
         <w:rPr>
           <w:b/>
           <w:bCs/>
         </w:rPr>
-        <w:t xml:space="preserve"> de tests (1 point)</w:t>
-      </w:r>
-    </w:p>
-    <w:p>
-      <w:pPr>
-        <w:pStyle w:val="Default"/>
-        <w:rPr>
-          <w:sz w:val="22"/>
-          <w:szCs w:val="22"/>
-        </w:rPr>
-      </w:pPr>
-      <w:r>
-        <w:rPr>
-          <w:sz w:val="22"/>
-          <w:szCs w:val="22"/>
-        </w:rPr>
-        <w:t xml:space="preserve">Discutez également de la procédure de tests que vous envisagez. </w:t>
-      </w:r>
-    </w:p>
-    <w:p>
-      <w:pPr>
-        <w:pStyle w:val="Default"/>
-        <w:rPr>
-          <w:sz w:val="22"/>
-          <w:szCs w:val="22"/>
-        </w:rPr>
-      </w:pPr>
-    </w:p>
-    <w:p>
-      <w:pPr>
-        <w:pStyle w:val="Default"/>
-        <w:rPr>
-          <w:color w:val="A6A6A6" w:themeColor="background1" w:themeShade="A6"/>
-          <w:sz w:val="22"/>
-          <w:szCs w:val="22"/>
-        </w:rPr>
-      </w:pPr>
-      <w:r>
-        <w:rPr>
-          <w:color w:val="A6A6A6" w:themeColor="background1" w:themeShade="A6"/>
-          <w:sz w:val="22"/>
-          <w:szCs w:val="22"/>
-        </w:rPr>
-        <w:t xml:space="preserve">La majorité des projets </w:t>
-      </w:r>
-      <w:proofErr w:type="spellStart"/>
-      <w:r>
-        <w:rPr>
-          <w:color w:val="A6A6A6" w:themeColor="background1" w:themeShade="A6"/>
-          <w:sz w:val="22"/>
-          <w:szCs w:val="22"/>
-        </w:rPr>
-        <w:t>Kaggle</w:t>
-      </w:r>
-      <w:proofErr w:type="spellEnd"/>
-      <w:r>
-        <w:rPr>
-          <w:color w:val="A6A6A6" w:themeColor="background1" w:themeShade="A6"/>
-          <w:sz w:val="22"/>
-          <w:szCs w:val="22"/>
-        </w:rPr>
-        <w:t xml:space="preserve"> ne viennent pas avec des données tests, et l’option de soumettre un fichier de résultats pour évaluation ne retourne qu’un score numérique sans indications de ce qui a ou n’a pas fonctionné. On ne peut pas faire un projet en tâtant dans le noir! </w:t>
-      </w:r>
-    </w:p>
-    <w:p>
-      <w:pPr>
-        <w:pStyle w:val="Default"/>
-        <w:rPr>
-          <w:sz w:val="22"/>
-          <w:szCs w:val="22"/>
-        </w:rPr>
-      </w:pPr>
-      <w:r>
-        <w:rPr>
-          <w:sz w:val="22"/>
-          <w:szCs w:val="22"/>
-        </w:rPr>
-        <w:t xml:space="preserve">Donc, comment prévoyez-vous tester vos solutions afin d’obtenir une rétroaction qui pourra guider votre développement? </w:t>
-      </w:r>
-    </w:p>
-    <w:p>
-      <w:pPr>
-        <w:pStyle w:val="Default"/>
-        <w:rPr>
-          <w:sz w:val="22"/>
-          <w:szCs w:val="22"/>
-        </w:rPr>
-      </w:pPr>
-    </w:p>
-    <w:p>
-      <w:pPr>
-        <w:pStyle w:val="Titre2"/>
+      </w:pPr>
+      <w:r>
         <w:rPr>
           <w:b/>
           <w:bCs/>
         </w:rPr>
-      </w:pPr>
-      <w:r>
-        <w:rPr>
-          <w:b/>
-          <w:bCs/>
-        </w:rPr>
-        <w:t xml:space="preserve">Revu de </w:t>
-      </w:r>
-      <w:r>
-        <w:rPr>
-          <w:b/>
-          <w:bCs/>
-        </w:rPr>
-        <w:t>littérature</w:t>
-      </w:r>
-      <w:r>
-        <w:rPr>
-          <w:b/>
-          <w:bCs/>
-        </w:rPr>
-        <w:t xml:space="preserve"> (2 points)</w:t>
-      </w:r>
-    </w:p>
-    <w:p>
-      <w:pPr>
-        <w:pStyle w:val="Default"/>
-        <w:rPr>
-          <w:color w:val="538135" w:themeColor="accent6" w:themeShade="BF"/>
-          <w:sz w:val="22"/>
-          <w:szCs w:val="22"/>
-        </w:rPr>
-      </w:pPr>
-      <w:r>
-        <w:rPr>
-          <w:color w:val="538135" w:themeColor="accent6" w:themeShade="BF"/>
-          <w:sz w:val="22"/>
-          <w:szCs w:val="22"/>
-        </w:rPr>
-        <w:t xml:space="preserve">Allez chercher des idées dans les travaux antérieurs. Votre première destination devrait être le forum de discussion associé à votre compétition </w:t>
-      </w:r>
-      <w:proofErr w:type="spellStart"/>
-      <w:r>
-        <w:rPr>
-          <w:color w:val="538135" w:themeColor="accent6" w:themeShade="BF"/>
-          <w:sz w:val="22"/>
-          <w:szCs w:val="22"/>
-        </w:rPr>
-        <w:t>Kaggle</w:t>
-      </w:r>
-      <w:proofErr w:type="spellEnd"/>
-      <w:r>
-        <w:rPr>
-          <w:color w:val="538135" w:themeColor="accent6" w:themeShade="BF"/>
-          <w:sz w:val="22"/>
-          <w:szCs w:val="22"/>
-        </w:rPr>
-        <w:t xml:space="preserve">, où d’autres équipes peuvent avoir échangé des idées. Vous pouvez également contacter certaines des équipes plus hautes dans le classement pour leur poser des questions. </w:t>
-      </w:r>
-    </w:p>
-    <w:p>
-      <w:pPr>
-        <w:pStyle w:val="Default"/>
-        <w:rPr>
-          <w:color w:val="538135" w:themeColor="accent6" w:themeShade="BF"/>
-          <w:sz w:val="22"/>
-          <w:szCs w:val="22"/>
-        </w:rPr>
-      </w:pPr>
-      <w:r>
-        <w:rPr>
-          <w:color w:val="538135" w:themeColor="accent6" w:themeShade="BF"/>
-          <w:sz w:val="22"/>
-          <w:szCs w:val="22"/>
-        </w:rPr>
-        <w:t xml:space="preserve">Finalement, vous pouvez vous tourner vers la littérature scientifique, où des projets similaires ont déjà été réalisés. </w:t>
-      </w:r>
-    </w:p>
-    <w:p>
-      <w:pPr>
-        <w:pStyle w:val="Default"/>
-        <w:rPr>
-          <w:color w:val="538135" w:themeColor="accent6" w:themeShade="BF"/>
-          <w:sz w:val="22"/>
-          <w:szCs w:val="22"/>
-        </w:rPr>
-      </w:pPr>
-      <w:r>
-        <w:rPr>
-          <w:color w:val="538135" w:themeColor="accent6" w:themeShade="BF"/>
-          <w:sz w:val="22"/>
-          <w:szCs w:val="22"/>
-        </w:rPr>
-        <w:t xml:space="preserve">Ceci vous donnera des idées sur comment traiter vos données </w:t>
-      </w:r>
-      <w:proofErr w:type="spellStart"/>
-      <w:r>
-        <w:rPr>
-          <w:color w:val="538135" w:themeColor="accent6" w:themeShade="BF"/>
-          <w:sz w:val="22"/>
-          <w:szCs w:val="22"/>
-        </w:rPr>
-        <w:t>Kaggle</w:t>
-      </w:r>
-      <w:proofErr w:type="spellEnd"/>
-      <w:r>
-        <w:rPr>
-          <w:color w:val="538135" w:themeColor="accent6" w:themeShade="BF"/>
-          <w:sz w:val="22"/>
-          <w:szCs w:val="22"/>
-        </w:rPr>
-        <w:t xml:space="preserve">, et comment planifier pour les prochaines étapes. N’oubliez pas de bien inclure vos références! </w:t>
-      </w:r>
-    </w:p>
-    <w:p>
-      <w:pPr>
-        <w:rPr>
-          <w:color w:val="808080" w:themeColor="background1" w:themeShade="80"/>
-          <w:lang w:eastAsia="fr-CA"/>
-        </w:rPr>
-      </w:pPr>
-    </w:p>
-    <w:p>
-      <w:pPr>
-        <w:rPr>
-          <w:lang w:eastAsia="fr-CA"/>
-        </w:rPr>
-      </w:pPr>
-      <w:r>
-        <w:rPr>
-          <w:lang w:eastAsia="fr-CA"/>
-        </w:rPr>
-        <w:t xml:space="preserve">Dans le but d’améliorer l’évaluation des valeurs d’immobilier, des études ont été réalisées afin de trouver une méthode alternative de prédiction de prix d’immobilier autre que les méthodes conventionnelles telle que la méthode </w:t>
-      </w:r>
-      <w:proofErr w:type="spellStart"/>
-      <w:r>
-        <w:t>Hedonic</w:t>
-      </w:r>
-      <w:proofErr w:type="spellEnd"/>
-      <w:r>
-        <w:rPr>
-          <w:lang w:eastAsia="fr-CA"/>
-        </w:rPr>
-        <w:t xml:space="preserve">. </w:t>
-      </w:r>
-    </w:p>
-    <w:p>
-      <w:r>
-        <w:rPr>
-          <w:lang w:eastAsia="fr-CA"/>
-        </w:rPr>
-        <w:t xml:space="preserve">Dans l’étude comparative des modèles de prédiction des prix d’immobilier rural et urbain en Turquie, Hasan S. (2008) a démontré que le modelé basé sur les </w:t>
-      </w:r>
-      <w:r>
-        <w:t>réseaux de neurones artificiels</w:t>
-      </w:r>
-      <w:r>
-        <w:rPr>
-          <w:lang w:eastAsia="fr-CA"/>
-        </w:rPr>
-        <w:t xml:space="preserve"> est significativement plus performante </w:t>
-      </w:r>
-      <w:r>
-        <w:t xml:space="preserve">la régression de </w:t>
-      </w:r>
-      <w:proofErr w:type="spellStart"/>
-      <w:r>
-        <w:t>Hedonic</w:t>
-      </w:r>
-      <w:proofErr w:type="spellEnd"/>
-      <w:r>
-        <w:t xml:space="preserve"> avec une différence d’erreur quadratique (MSE) estimée à 2,03.</w:t>
-      </w:r>
-    </w:p>
-    <w:p>
-      <w:pPr>
-        <w:shd w:val="clear" w:color="auto" w:fill="FFFFFF"/>
-        <w:rPr>
-          <w:iCs/>
-        </w:rPr>
-      </w:pPr>
-      <w:r>
-        <w:rPr>
-          <w:lang w:eastAsia="fr-CA"/>
-        </w:rPr>
-        <w:t xml:space="preserve">Selon Bourassa S. C. et al. (2007) la méthode de régression </w:t>
-      </w:r>
-      <w:proofErr w:type="spellStart"/>
-      <w:r>
-        <w:t>Hedonic</w:t>
-      </w:r>
-      <w:proofErr w:type="spellEnd"/>
-      <w:r>
-        <w:t xml:space="preserve"> ne prend pas en considération l’effet de la localisation sue les prix. </w:t>
-      </w:r>
-      <w:proofErr w:type="spellStart"/>
-      <w:r>
-        <w:t>Xiaalong</w:t>
-      </w:r>
-      <w:proofErr w:type="spellEnd"/>
-      <w:r>
-        <w:t xml:space="preserve"> L. (2012) a démontré l’importance de prise en considération des effets temporaire et spatiale sur l’estimation des prix. Ce dernier a mentionné aussi que le méthode </w:t>
-      </w:r>
-      <w:proofErr w:type="spellStart"/>
-      <w:r>
-        <w:t>Hedonic</w:t>
-      </w:r>
-      <w:proofErr w:type="spellEnd"/>
-      <w:r>
-        <w:t xml:space="preserve"> ne prend pas en considération les effets spatio-temporels.</w:t>
-      </w:r>
-    </w:p>
-    <w:p>
-      <w:pPr>
-        <w:pStyle w:val="Default"/>
-        <w:rPr>
-          <w:sz w:val="22"/>
-          <w:szCs w:val="22"/>
-        </w:rPr>
-      </w:pPr>
-    </w:p>
-    <w:p>
-      <w:pPr>
-        <w:pStyle w:val="Default"/>
-        <w:rPr>
-          <w:sz w:val="22"/>
-          <w:szCs w:val="22"/>
-        </w:rPr>
-      </w:pPr>
-    </w:p>
-    <w:p>
-      <w:pPr>
-        <w:pStyle w:val="Default"/>
-        <w:rPr>
-          <w:sz w:val="22"/>
-          <w:szCs w:val="22"/>
-        </w:rPr>
-      </w:pPr>
-    </w:p>
-    <w:p>
-      <w:pPr>
-        <w:pStyle w:val="Titre2"/>
-        <w:rPr>
-          <w:b/>
-          <w:bCs/>
-        </w:rPr>
-      </w:pPr>
-      <w:r>
-        <w:rPr>
-          <w:b/>
-          <w:bCs/>
-        </w:rPr>
-        <w:lastRenderedPageBreak/>
         <w:t xml:space="preserve">Comparaison avec les intuitions rapport 1 </w:t>
       </w:r>
       <w:r>
@@ -1103,6 +1173,7 @@
           <w:sz w:val="26"/>
           <w:szCs w:val="26"/>
         </w:rPr>
+        <w:lastRenderedPageBreak/>
         <w:t>Bibliographie</w:t>
       </w:r>
     </w:p>
@@ -1572,7 +1643,60 @@
         <w:t>(2), 2843-2852.</w:t>
       </w:r>
     </w:p>
-    <w:p/>
+    <w:p>
+      <w:pPr>
+        <w:sectPr>
+          <w:pgSz w:w="12240" w:h="15840"/>
+          <w:pgMar w:top="1417" w:right="1417" w:bottom="1417" w:left="1417" w:header="708" w:footer="708" w:gutter="0"/>
+          <w:cols w:space="708"/>
+          <w:docGrid w:linePitch="360"/>
+        </w:sectPr>
+      </w:pPr>
+    </w:p>
+    <w:p>
+      <w:pPr>
+        <w:pStyle w:val="Titre"/>
+        <w:jc w:val="center"/>
+      </w:pPr>
+      <w:r>
+        <w:lastRenderedPageBreak/>
+        <w:t>Annexe A</w:t>
+      </w:r>
+    </w:p>
+    <w:p>
+      <w:r>
+        <w:t>Liste des variables utilisé dans la phase de préparation des données qui servent à la prédiction du prix d’une maison.</w:t>
+      </w:r>
+    </w:p>
+    <w:p>
+      <w:r>
+        <w:object w:dxaOrig="4320" w:dyaOrig="4320">
+          <v:shapetype id="_x0000_t75" coordsize="21600,21600" o:spt="75" o:preferrelative="t" path="m@4@5l@4@11@9@11@9@5xe" filled="f" stroked="f">
+            <v:stroke joinstyle="miter"/>
+            <v:formulas>
+              <v:f eqn="if lineDrawn pixelLineWidth 0"/>
+              <v:f eqn="sum @0 1 0"/>
+              <v:f eqn="sum 0 0 @1"/>
+              <v:f eqn="prod @2 1 2"/>
+              <v:f eqn="prod @3 21600 pixelWidth"/>
+              <v:f eqn="prod @3 21600 pixelHeight"/>
+              <v:f eqn="sum @0 0 1"/>
+              <v:f eqn="prod @6 1 2"/>
+              <v:f eqn="prod @7 21600 pixelWidth"/>
+              <v:f eqn="sum @8 21600 0"/>
+              <v:f eqn="prod @7 21600 pixelHeight"/>
+              <v:f eqn="sum @10 21600 0"/>
+            </v:formulas>
+            <v:path o:extrusionok="f" gradientshapeok="t" o:connecttype="rect"/>
+            <o:lock v:ext="edit" aspectratio="t"/>
+          </v:shapetype>
+          <v:shape id="_x0000_i1025" type="#_x0000_t75" style="width:472.5pt;height:472.5pt" o:ole="">
+            <v:imagedata r:id="rId7" o:title=""/>
+          </v:shape>
+          <o:OLEObject Type="Embed" ProgID="FoxitPhantomPDF.Document" ShapeID="_x0000_i1025" DrawAspect="Content" ObjectID="_1612006165" r:id="rId8"/>
+        </w:object>
+      </w:r>
+    </w:p>
     <w:sectPr>
       <w:pgSz w:w="12240" w:h="15840"/>
       <w:pgMar w:top="1417" w:right="1417" w:bottom="1417" w:left="1417" w:header="708" w:footer="708" w:gutter="0"/>
@@ -2552,4 +2676,16 @@
     </a:ext>
   </a:extLst>
 </a:theme>
+</file>
+
+<file path=customXml/item1.xml><?xml version="1.0" encoding="utf-8"?>
+<b:Sources xmlns:b="http://schemas.openxmlformats.org/officeDocument/2006/bibliography" xmlns="http://schemas.openxmlformats.org/officeDocument/2006/bibliography" SelectedStyle="\APASixthEditionOfficeOnline.xsl" StyleName="APA" Version="6"/>
+</file>
+
+<file path=customXml/itemProps1.xml><?xml version="1.0" encoding="utf-8"?>
+<ds:datastoreItem xmlns:ds="http://schemas.openxmlformats.org/officeDocument/2006/customXml" ds:itemID="{5A24D0B7-76FF-4697-8A1C-A6D2DA8D1BE1}">
+  <ds:schemaRefs>
+    <ds:schemaRef ds:uri="http://schemas.openxmlformats.org/officeDocument/2006/bibliography"/>
+  </ds:schemaRefs>
+</ds:datastoreItem>
 </file>
</xml_diff>

<commit_message>
Commit Rapport et graph
</commit_message>
<xml_diff>
--- a/Rappor/Rapport 2 - Données V1.docx
+++ b/Rappor/Rapport 2 - Données V1.docx
@@ -259,6 +259,940 @@
     </w:p>
     <w:p>
       <w:pPr>
+        <w:rPr>
+          <w:lang w:eastAsia="fr-CA"/>
+        </w:rPr>
+      </w:pPr>
+      <w:r>
+        <w:rPr>
+          <w:lang w:eastAsia="fr-CA"/>
+        </w:rPr>
+        <w:t>Bien entendu, les variables n’ont pas tous la même importance et leur influence sur le prix de vente diff</w:t>
+      </w:r>
+      <w:r>
+        <w:rPr>
+          <w:lang w:eastAsia="fr-CA"/>
+        </w:rPr>
+        <w:t>ère</w:t>
+      </w:r>
+      <w:r>
+        <w:rPr>
+          <w:lang w:eastAsia="fr-CA"/>
+        </w:rPr>
+        <w:t xml:space="preserve"> </w:t>
+      </w:r>
+      <w:r>
+        <w:rPr>
+          <w:lang w:eastAsia="fr-CA"/>
+        </w:rPr>
+        <w:t>en fonction de la corrélation avec la valeur de vente. Dans cette phase d’exploration de données, nous avons procédé avec une simple étude de corrélation de plus à une lecture logique de l’utilité des autres variables</w:t>
+      </w:r>
+      <w:r>
+        <w:rPr>
+          <w:lang w:eastAsia="fr-CA"/>
+        </w:rPr>
+        <w:t xml:space="preserve">. </w:t>
+      </w:r>
+    </w:p>
+    <w:p>
+      <w:pPr>
+        <w:rPr>
+          <w:lang w:eastAsia="fr-CA"/>
+        </w:rPr>
+      </w:pPr>
+      <w:r>
+        <w:rPr>
+          <w:lang w:eastAsia="fr-CA"/>
+        </w:rPr>
+        <w:t>À cet effet, les</w:t>
+      </w:r>
+      <w:r>
+        <w:rPr>
+          <w:lang w:eastAsia="fr-CA"/>
+        </w:rPr>
+        <w:t xml:space="preserve"> dix</w:t>
+      </w:r>
+      <w:r>
+        <w:rPr>
+          <w:lang w:eastAsia="fr-CA"/>
+        </w:rPr>
+        <w:t xml:space="preserve"> variables les plus importantes avec une première analyse sont les suivantes : </w:t>
+      </w:r>
+    </w:p>
+    <w:p>
+      <w:pPr>
+        <w:rPr>
+          <w:lang w:eastAsia="fr-CA"/>
+        </w:rPr>
+      </w:pPr>
+    </w:p>
+    <w:tbl>
+      <w:tblPr>
+        <w:tblStyle w:val="TableauGrille5Fonc-Accentuation6"/>
+        <w:tblW w:w="2936" w:type="dxa"/>
+        <w:jc w:val="center"/>
+        <w:tblLook w:val="04A0" w:firstRow="1" w:lastRow="0" w:firstColumn="1" w:lastColumn="0" w:noHBand="0" w:noVBand="1"/>
+      </w:tblPr>
+      <w:tblGrid>
+        <w:gridCol w:w="1786"/>
+        <w:gridCol w:w="1326"/>
+      </w:tblGrid>
+      <w:tr>
+        <w:trPr>
+          <w:cnfStyle w:val="100000000000" w:firstRow="1" w:lastRow="0" w:firstColumn="0" w:lastColumn="0" w:oddVBand="0" w:evenVBand="0" w:oddHBand="0" w:evenHBand="0" w:firstRowFirstColumn="0" w:firstRowLastColumn="0" w:lastRowFirstColumn="0" w:lastRowLastColumn="0"/>
+          <w:trHeight w:val="146"/>
+          <w:jc w:val="center"/>
+        </w:trPr>
+        <w:tc>
+          <w:tcPr>
+            <w:cnfStyle w:val="001000000000" w:firstRow="0" w:lastRow="0" w:firstColumn="1" w:lastColumn="0" w:oddVBand="0" w:evenVBand="0" w:oddHBand="0" w:evenHBand="0" w:firstRowFirstColumn="0" w:firstRowLastColumn="0" w:lastRowFirstColumn="0" w:lastRowLastColumn="0"/>
+            <w:tcW w:w="1633" w:type="dxa"/>
+            <w:noWrap/>
+            <w:hideMark/>
+          </w:tcPr>
+          <w:p>
+            <w:pPr>
+              <w:jc w:val="center"/>
+              <w:rPr>
+                <w:rFonts w:ascii="Trebuchet MS" w:eastAsia="Times New Roman" w:hAnsi="Trebuchet MS" w:cs="Times New Roman"/>
+                <w:color w:val="000000"/>
+                <w:lang w:eastAsia="fr-CA"/>
+              </w:rPr>
+            </w:pPr>
+            <w:r>
+              <w:rPr>
+                <w:rFonts w:ascii="Trebuchet MS" w:eastAsia="Times New Roman" w:hAnsi="Trebuchet MS" w:cs="Times New Roman"/>
+                <w:color w:val="000000"/>
+                <w:lang w:eastAsia="fr-CA"/>
+              </w:rPr>
+              <w:t>Variable</w:t>
+            </w:r>
+          </w:p>
+        </w:tc>
+        <w:tc>
+          <w:tcPr>
+            <w:tcW w:w="1303" w:type="dxa"/>
+            <w:noWrap/>
+            <w:hideMark/>
+          </w:tcPr>
+          <w:p>
+            <w:pPr>
+              <w:jc w:val="center"/>
+              <w:cnfStyle w:val="100000000000" w:firstRow="1" w:lastRow="0" w:firstColumn="0" w:lastColumn="0" w:oddVBand="0" w:evenVBand="0" w:oddHBand="0" w:evenHBand="0" w:firstRowFirstColumn="0" w:firstRowLastColumn="0" w:lastRowFirstColumn="0" w:lastRowLastColumn="0"/>
+              <w:rPr>
+                <w:rFonts w:ascii="Trebuchet MS" w:eastAsia="Times New Roman" w:hAnsi="Trebuchet MS" w:cs="Times New Roman"/>
+                <w:color w:val="000000"/>
+                <w:lang w:eastAsia="fr-CA"/>
+              </w:rPr>
+            </w:pPr>
+            <w:r>
+              <w:rPr>
+                <w:rFonts w:ascii="Trebuchet MS" w:eastAsia="Times New Roman" w:hAnsi="Trebuchet MS" w:cs="Times New Roman"/>
+                <w:b w:val="0"/>
+                <w:bCs w:val="0"/>
+                <w:color w:val="000000"/>
+                <w:lang w:eastAsia="fr-CA"/>
+              </w:rPr>
+              <w:t>Corrélation</w:t>
+            </w:r>
+          </w:p>
+        </w:tc>
+      </w:tr>
+      <w:tr>
+        <w:trPr>
+          <w:cnfStyle w:val="000000100000" w:firstRow="0" w:lastRow="0" w:firstColumn="0" w:lastColumn="0" w:oddVBand="0" w:evenVBand="0" w:oddHBand="1" w:evenHBand="0" w:firstRowFirstColumn="0" w:firstRowLastColumn="0" w:lastRowFirstColumn="0" w:lastRowLastColumn="0"/>
+          <w:trHeight w:val="146"/>
+          <w:jc w:val="center"/>
+        </w:trPr>
+        <w:tc>
+          <w:tcPr>
+            <w:cnfStyle w:val="001000000000" w:firstRow="0" w:lastRow="0" w:firstColumn="1" w:lastColumn="0" w:oddVBand="0" w:evenVBand="0" w:oddHBand="0" w:evenHBand="0" w:firstRowFirstColumn="0" w:firstRowLastColumn="0" w:lastRowFirstColumn="0" w:lastRowLastColumn="0"/>
+            <w:tcW w:w="1633" w:type="dxa"/>
+            <w:noWrap/>
+            <w:hideMark/>
+          </w:tcPr>
+          <w:p>
+            <w:pPr>
+              <w:jc w:val="center"/>
+              <w:rPr>
+                <w:rFonts w:ascii="Trebuchet MS" w:eastAsia="Times New Roman" w:hAnsi="Trebuchet MS" w:cs="Times New Roman"/>
+                <w:color w:val="000000"/>
+                <w:lang w:eastAsia="fr-CA"/>
+              </w:rPr>
+            </w:pPr>
+            <w:proofErr w:type="spellStart"/>
+            <w:r>
+              <w:rPr>
+                <w:rFonts w:ascii="Trebuchet MS" w:eastAsia="Times New Roman" w:hAnsi="Trebuchet MS" w:cs="Times New Roman"/>
+                <w:color w:val="000000"/>
+                <w:lang w:eastAsia="fr-CA"/>
+              </w:rPr>
+              <w:t>SalePrice</w:t>
+            </w:r>
+            <w:proofErr w:type="spellEnd"/>
+          </w:p>
+        </w:tc>
+        <w:tc>
+          <w:tcPr>
+            <w:tcW w:w="1303" w:type="dxa"/>
+            <w:noWrap/>
+            <w:hideMark/>
+          </w:tcPr>
+          <w:p>
+            <w:pPr>
+              <w:jc w:val="center"/>
+              <w:cnfStyle w:val="000000100000" w:firstRow="0" w:lastRow="0" w:firstColumn="0" w:lastColumn="0" w:oddVBand="0" w:evenVBand="0" w:oddHBand="1" w:evenHBand="0" w:firstRowFirstColumn="0" w:firstRowLastColumn="0" w:lastRowFirstColumn="0" w:lastRowLastColumn="0"/>
+              <w:rPr>
+                <w:rFonts w:ascii="Trebuchet MS" w:eastAsia="Times New Roman" w:hAnsi="Trebuchet MS" w:cs="Times New Roman"/>
+                <w:color w:val="000000"/>
+                <w:lang w:eastAsia="fr-CA"/>
+              </w:rPr>
+            </w:pPr>
+            <w:r>
+              <w:rPr>
+                <w:rFonts w:ascii="Trebuchet MS" w:eastAsia="Times New Roman" w:hAnsi="Trebuchet MS" w:cs="Times New Roman"/>
+                <w:color w:val="000000"/>
+                <w:lang w:eastAsia="fr-CA"/>
+              </w:rPr>
+              <w:t>1.000000</w:t>
+            </w:r>
+          </w:p>
+        </w:tc>
+      </w:tr>
+      <w:tr>
+        <w:trPr>
+          <w:trHeight w:val="146"/>
+          <w:jc w:val="center"/>
+        </w:trPr>
+        <w:tc>
+          <w:tcPr>
+            <w:cnfStyle w:val="001000000000" w:firstRow="0" w:lastRow="0" w:firstColumn="1" w:lastColumn="0" w:oddVBand="0" w:evenVBand="0" w:oddHBand="0" w:evenHBand="0" w:firstRowFirstColumn="0" w:firstRowLastColumn="0" w:lastRowFirstColumn="0" w:lastRowLastColumn="0"/>
+            <w:tcW w:w="1633" w:type="dxa"/>
+            <w:noWrap/>
+            <w:hideMark/>
+          </w:tcPr>
+          <w:p>
+            <w:pPr>
+              <w:jc w:val="center"/>
+              <w:rPr>
+                <w:rFonts w:ascii="Trebuchet MS" w:eastAsia="Times New Roman" w:hAnsi="Trebuchet MS" w:cs="Times New Roman"/>
+                <w:color w:val="000000"/>
+                <w:lang w:eastAsia="fr-CA"/>
+              </w:rPr>
+            </w:pPr>
+            <w:proofErr w:type="spellStart"/>
+            <w:r>
+              <w:rPr>
+                <w:rFonts w:ascii="Trebuchet MS" w:eastAsia="Times New Roman" w:hAnsi="Trebuchet MS" w:cs="Times New Roman"/>
+                <w:color w:val="000000"/>
+                <w:lang w:eastAsia="fr-CA"/>
+              </w:rPr>
+              <w:t>OverallQual</w:t>
+            </w:r>
+            <w:proofErr w:type="spellEnd"/>
+          </w:p>
+        </w:tc>
+        <w:tc>
+          <w:tcPr>
+            <w:tcW w:w="1303" w:type="dxa"/>
+            <w:noWrap/>
+            <w:hideMark/>
+          </w:tcPr>
+          <w:p>
+            <w:pPr>
+              <w:jc w:val="center"/>
+              <w:cnfStyle w:val="000000000000" w:firstRow="0" w:lastRow="0" w:firstColumn="0" w:lastColumn="0" w:oddVBand="0" w:evenVBand="0" w:oddHBand="0" w:evenHBand="0" w:firstRowFirstColumn="0" w:firstRowLastColumn="0" w:lastRowFirstColumn="0" w:lastRowLastColumn="0"/>
+              <w:rPr>
+                <w:rFonts w:ascii="Trebuchet MS" w:eastAsia="Times New Roman" w:hAnsi="Trebuchet MS" w:cs="Times New Roman"/>
+                <w:color w:val="000000"/>
+                <w:lang w:eastAsia="fr-CA"/>
+              </w:rPr>
+            </w:pPr>
+            <w:r>
+              <w:rPr>
+                <w:rFonts w:ascii="Trebuchet MS" w:eastAsia="Times New Roman" w:hAnsi="Trebuchet MS" w:cs="Times New Roman"/>
+                <w:color w:val="000000"/>
+                <w:lang w:eastAsia="fr-CA"/>
+              </w:rPr>
+              <w:t>0.790982</w:t>
+            </w:r>
+          </w:p>
+        </w:tc>
+      </w:tr>
+      <w:tr>
+        <w:trPr>
+          <w:cnfStyle w:val="000000100000" w:firstRow="0" w:lastRow="0" w:firstColumn="0" w:lastColumn="0" w:oddVBand="0" w:evenVBand="0" w:oddHBand="1" w:evenHBand="0" w:firstRowFirstColumn="0" w:firstRowLastColumn="0" w:lastRowFirstColumn="0" w:lastRowLastColumn="0"/>
+          <w:trHeight w:val="146"/>
+          <w:jc w:val="center"/>
+        </w:trPr>
+        <w:tc>
+          <w:tcPr>
+            <w:cnfStyle w:val="001000000000" w:firstRow="0" w:lastRow="0" w:firstColumn="1" w:lastColumn="0" w:oddVBand="0" w:evenVBand="0" w:oddHBand="0" w:evenHBand="0" w:firstRowFirstColumn="0" w:firstRowLastColumn="0" w:lastRowFirstColumn="0" w:lastRowLastColumn="0"/>
+            <w:tcW w:w="1633" w:type="dxa"/>
+            <w:noWrap/>
+            <w:hideMark/>
+          </w:tcPr>
+          <w:p>
+            <w:pPr>
+              <w:jc w:val="center"/>
+              <w:rPr>
+                <w:rFonts w:ascii="Trebuchet MS" w:eastAsia="Times New Roman" w:hAnsi="Trebuchet MS" w:cs="Times New Roman"/>
+                <w:color w:val="000000"/>
+                <w:lang w:eastAsia="fr-CA"/>
+              </w:rPr>
+            </w:pPr>
+            <w:proofErr w:type="spellStart"/>
+            <w:r>
+              <w:rPr>
+                <w:rFonts w:ascii="Trebuchet MS" w:eastAsia="Times New Roman" w:hAnsi="Trebuchet MS" w:cs="Times New Roman"/>
+                <w:color w:val="000000"/>
+                <w:lang w:eastAsia="fr-CA"/>
+              </w:rPr>
+              <w:t>GrLivArea</w:t>
+            </w:r>
+            <w:proofErr w:type="spellEnd"/>
+          </w:p>
+        </w:tc>
+        <w:tc>
+          <w:tcPr>
+            <w:tcW w:w="1303" w:type="dxa"/>
+            <w:noWrap/>
+            <w:hideMark/>
+          </w:tcPr>
+          <w:p>
+            <w:pPr>
+              <w:jc w:val="center"/>
+              <w:cnfStyle w:val="000000100000" w:firstRow="0" w:lastRow="0" w:firstColumn="0" w:lastColumn="0" w:oddVBand="0" w:evenVBand="0" w:oddHBand="1" w:evenHBand="0" w:firstRowFirstColumn="0" w:firstRowLastColumn="0" w:lastRowFirstColumn="0" w:lastRowLastColumn="0"/>
+              <w:rPr>
+                <w:rFonts w:ascii="Trebuchet MS" w:eastAsia="Times New Roman" w:hAnsi="Trebuchet MS" w:cs="Times New Roman"/>
+                <w:color w:val="000000"/>
+                <w:lang w:eastAsia="fr-CA"/>
+              </w:rPr>
+            </w:pPr>
+            <w:r>
+              <w:rPr>
+                <w:rFonts w:ascii="Trebuchet MS" w:eastAsia="Times New Roman" w:hAnsi="Trebuchet MS" w:cs="Times New Roman"/>
+                <w:color w:val="000000"/>
+                <w:lang w:eastAsia="fr-CA"/>
+              </w:rPr>
+              <w:t>0.708624</w:t>
+            </w:r>
+          </w:p>
+        </w:tc>
+      </w:tr>
+      <w:tr>
+        <w:trPr>
+          <w:trHeight w:val="146"/>
+          <w:jc w:val="center"/>
+        </w:trPr>
+        <w:tc>
+          <w:tcPr>
+            <w:cnfStyle w:val="001000000000" w:firstRow="0" w:lastRow="0" w:firstColumn="1" w:lastColumn="0" w:oddVBand="0" w:evenVBand="0" w:oddHBand="0" w:evenHBand="0" w:firstRowFirstColumn="0" w:firstRowLastColumn="0" w:lastRowFirstColumn="0" w:lastRowLastColumn="0"/>
+            <w:tcW w:w="1633" w:type="dxa"/>
+            <w:noWrap/>
+            <w:hideMark/>
+          </w:tcPr>
+          <w:p>
+            <w:pPr>
+              <w:jc w:val="center"/>
+              <w:rPr>
+                <w:rFonts w:ascii="Trebuchet MS" w:eastAsia="Times New Roman" w:hAnsi="Trebuchet MS" w:cs="Times New Roman"/>
+                <w:color w:val="000000"/>
+                <w:lang w:eastAsia="fr-CA"/>
+              </w:rPr>
+            </w:pPr>
+            <w:proofErr w:type="spellStart"/>
+            <w:r>
+              <w:rPr>
+                <w:rFonts w:ascii="Trebuchet MS" w:eastAsia="Times New Roman" w:hAnsi="Trebuchet MS" w:cs="Times New Roman"/>
+                <w:color w:val="000000"/>
+                <w:lang w:eastAsia="fr-CA"/>
+              </w:rPr>
+              <w:t>GarageCars</w:t>
+            </w:r>
+            <w:proofErr w:type="spellEnd"/>
+          </w:p>
+        </w:tc>
+        <w:tc>
+          <w:tcPr>
+            <w:tcW w:w="1303" w:type="dxa"/>
+            <w:noWrap/>
+            <w:hideMark/>
+          </w:tcPr>
+          <w:p>
+            <w:pPr>
+              <w:jc w:val="center"/>
+              <w:cnfStyle w:val="000000000000" w:firstRow="0" w:lastRow="0" w:firstColumn="0" w:lastColumn="0" w:oddVBand="0" w:evenVBand="0" w:oddHBand="0" w:evenHBand="0" w:firstRowFirstColumn="0" w:firstRowLastColumn="0" w:lastRowFirstColumn="0" w:lastRowLastColumn="0"/>
+              <w:rPr>
+                <w:rFonts w:ascii="Trebuchet MS" w:eastAsia="Times New Roman" w:hAnsi="Trebuchet MS" w:cs="Times New Roman"/>
+                <w:color w:val="000000"/>
+                <w:lang w:eastAsia="fr-CA"/>
+              </w:rPr>
+            </w:pPr>
+            <w:r>
+              <w:rPr>
+                <w:rFonts w:ascii="Trebuchet MS" w:eastAsia="Times New Roman" w:hAnsi="Trebuchet MS" w:cs="Times New Roman"/>
+                <w:color w:val="000000"/>
+                <w:lang w:eastAsia="fr-CA"/>
+              </w:rPr>
+              <w:t>0.640409</w:t>
+            </w:r>
+          </w:p>
+        </w:tc>
+      </w:tr>
+      <w:tr>
+        <w:trPr>
+          <w:cnfStyle w:val="000000100000" w:firstRow="0" w:lastRow="0" w:firstColumn="0" w:lastColumn="0" w:oddVBand="0" w:evenVBand="0" w:oddHBand="1" w:evenHBand="0" w:firstRowFirstColumn="0" w:firstRowLastColumn="0" w:lastRowFirstColumn="0" w:lastRowLastColumn="0"/>
+          <w:trHeight w:val="146"/>
+          <w:jc w:val="center"/>
+        </w:trPr>
+        <w:tc>
+          <w:tcPr>
+            <w:cnfStyle w:val="001000000000" w:firstRow="0" w:lastRow="0" w:firstColumn="1" w:lastColumn="0" w:oddVBand="0" w:evenVBand="0" w:oddHBand="0" w:evenHBand="0" w:firstRowFirstColumn="0" w:firstRowLastColumn="0" w:lastRowFirstColumn="0" w:lastRowLastColumn="0"/>
+            <w:tcW w:w="1633" w:type="dxa"/>
+            <w:noWrap/>
+            <w:hideMark/>
+          </w:tcPr>
+          <w:p>
+            <w:pPr>
+              <w:jc w:val="center"/>
+              <w:rPr>
+                <w:rFonts w:ascii="Trebuchet MS" w:eastAsia="Times New Roman" w:hAnsi="Trebuchet MS" w:cs="Times New Roman"/>
+                <w:color w:val="000000"/>
+                <w:lang w:eastAsia="fr-CA"/>
+              </w:rPr>
+            </w:pPr>
+            <w:proofErr w:type="spellStart"/>
+            <w:r>
+              <w:rPr>
+                <w:rFonts w:ascii="Trebuchet MS" w:eastAsia="Times New Roman" w:hAnsi="Trebuchet MS" w:cs="Times New Roman"/>
+                <w:color w:val="000000"/>
+                <w:lang w:eastAsia="fr-CA"/>
+              </w:rPr>
+              <w:t>GarageArea</w:t>
+            </w:r>
+            <w:proofErr w:type="spellEnd"/>
+          </w:p>
+        </w:tc>
+        <w:tc>
+          <w:tcPr>
+            <w:tcW w:w="1303" w:type="dxa"/>
+            <w:noWrap/>
+            <w:hideMark/>
+          </w:tcPr>
+          <w:p>
+            <w:pPr>
+              <w:jc w:val="center"/>
+              <w:cnfStyle w:val="000000100000" w:firstRow="0" w:lastRow="0" w:firstColumn="0" w:lastColumn="0" w:oddVBand="0" w:evenVBand="0" w:oddHBand="1" w:evenHBand="0" w:firstRowFirstColumn="0" w:firstRowLastColumn="0" w:lastRowFirstColumn="0" w:lastRowLastColumn="0"/>
+              <w:rPr>
+                <w:rFonts w:ascii="Trebuchet MS" w:eastAsia="Times New Roman" w:hAnsi="Trebuchet MS" w:cs="Times New Roman"/>
+                <w:color w:val="000000"/>
+                <w:lang w:eastAsia="fr-CA"/>
+              </w:rPr>
+            </w:pPr>
+            <w:r>
+              <w:rPr>
+                <w:rFonts w:ascii="Trebuchet MS" w:eastAsia="Times New Roman" w:hAnsi="Trebuchet MS" w:cs="Times New Roman"/>
+                <w:color w:val="000000"/>
+                <w:lang w:eastAsia="fr-CA"/>
+              </w:rPr>
+              <w:t>0.623431</w:t>
+            </w:r>
+          </w:p>
+        </w:tc>
+      </w:tr>
+      <w:tr>
+        <w:trPr>
+          <w:trHeight w:val="146"/>
+          <w:jc w:val="center"/>
+        </w:trPr>
+        <w:tc>
+          <w:tcPr>
+            <w:cnfStyle w:val="001000000000" w:firstRow="0" w:lastRow="0" w:firstColumn="1" w:lastColumn="0" w:oddVBand="0" w:evenVBand="0" w:oddHBand="0" w:evenHBand="0" w:firstRowFirstColumn="0" w:firstRowLastColumn="0" w:lastRowFirstColumn="0" w:lastRowLastColumn="0"/>
+            <w:tcW w:w="1633" w:type="dxa"/>
+            <w:noWrap/>
+            <w:hideMark/>
+          </w:tcPr>
+          <w:p>
+            <w:pPr>
+              <w:jc w:val="center"/>
+              <w:rPr>
+                <w:rFonts w:ascii="Trebuchet MS" w:eastAsia="Times New Roman" w:hAnsi="Trebuchet MS" w:cs="Times New Roman"/>
+                <w:color w:val="000000"/>
+                <w:lang w:eastAsia="fr-CA"/>
+              </w:rPr>
+            </w:pPr>
+            <w:proofErr w:type="spellStart"/>
+            <w:r>
+              <w:rPr>
+                <w:rFonts w:ascii="Trebuchet MS" w:eastAsia="Times New Roman" w:hAnsi="Trebuchet MS" w:cs="Times New Roman"/>
+                <w:color w:val="000000"/>
+                <w:lang w:eastAsia="fr-CA"/>
+              </w:rPr>
+              <w:t>TotalBsmtSF</w:t>
+            </w:r>
+            <w:proofErr w:type="spellEnd"/>
+          </w:p>
+        </w:tc>
+        <w:tc>
+          <w:tcPr>
+            <w:tcW w:w="1303" w:type="dxa"/>
+            <w:noWrap/>
+            <w:hideMark/>
+          </w:tcPr>
+          <w:p>
+            <w:pPr>
+              <w:jc w:val="center"/>
+              <w:cnfStyle w:val="000000000000" w:firstRow="0" w:lastRow="0" w:firstColumn="0" w:lastColumn="0" w:oddVBand="0" w:evenVBand="0" w:oddHBand="0" w:evenHBand="0" w:firstRowFirstColumn="0" w:firstRowLastColumn="0" w:lastRowFirstColumn="0" w:lastRowLastColumn="0"/>
+              <w:rPr>
+                <w:rFonts w:ascii="Trebuchet MS" w:eastAsia="Times New Roman" w:hAnsi="Trebuchet MS" w:cs="Times New Roman"/>
+                <w:color w:val="000000"/>
+                <w:lang w:eastAsia="fr-CA"/>
+              </w:rPr>
+            </w:pPr>
+            <w:r>
+              <w:rPr>
+                <w:rFonts w:ascii="Trebuchet MS" w:eastAsia="Times New Roman" w:hAnsi="Trebuchet MS" w:cs="Times New Roman"/>
+                <w:color w:val="000000"/>
+                <w:lang w:eastAsia="fr-CA"/>
+              </w:rPr>
+              <w:t>0.613581</w:t>
+            </w:r>
+          </w:p>
+        </w:tc>
+      </w:tr>
+      <w:tr>
+        <w:trPr>
+          <w:cnfStyle w:val="000000100000" w:firstRow="0" w:lastRow="0" w:firstColumn="0" w:lastColumn="0" w:oddVBand="0" w:evenVBand="0" w:oddHBand="1" w:evenHBand="0" w:firstRowFirstColumn="0" w:firstRowLastColumn="0" w:lastRowFirstColumn="0" w:lastRowLastColumn="0"/>
+          <w:trHeight w:val="146"/>
+          <w:jc w:val="center"/>
+        </w:trPr>
+        <w:tc>
+          <w:tcPr>
+            <w:cnfStyle w:val="001000000000" w:firstRow="0" w:lastRow="0" w:firstColumn="1" w:lastColumn="0" w:oddVBand="0" w:evenVBand="0" w:oddHBand="0" w:evenHBand="0" w:firstRowFirstColumn="0" w:firstRowLastColumn="0" w:lastRowFirstColumn="0" w:lastRowLastColumn="0"/>
+            <w:tcW w:w="1633" w:type="dxa"/>
+            <w:noWrap/>
+            <w:hideMark/>
+          </w:tcPr>
+          <w:p>
+            <w:pPr>
+              <w:jc w:val="center"/>
+              <w:rPr>
+                <w:rFonts w:ascii="Trebuchet MS" w:eastAsia="Times New Roman" w:hAnsi="Trebuchet MS" w:cs="Times New Roman"/>
+                <w:color w:val="000000"/>
+                <w:lang w:eastAsia="fr-CA"/>
+              </w:rPr>
+            </w:pPr>
+            <w:r>
+              <w:rPr>
+                <w:rFonts w:ascii="Trebuchet MS" w:eastAsia="Times New Roman" w:hAnsi="Trebuchet MS" w:cs="Times New Roman"/>
+                <w:color w:val="000000"/>
+                <w:lang w:eastAsia="fr-CA"/>
+              </w:rPr>
+              <w:t>1stFlrSF</w:t>
+            </w:r>
+          </w:p>
+        </w:tc>
+        <w:tc>
+          <w:tcPr>
+            <w:tcW w:w="1303" w:type="dxa"/>
+            <w:noWrap/>
+            <w:hideMark/>
+          </w:tcPr>
+          <w:p>
+            <w:pPr>
+              <w:jc w:val="center"/>
+              <w:cnfStyle w:val="000000100000" w:firstRow="0" w:lastRow="0" w:firstColumn="0" w:lastColumn="0" w:oddVBand="0" w:evenVBand="0" w:oddHBand="1" w:evenHBand="0" w:firstRowFirstColumn="0" w:firstRowLastColumn="0" w:lastRowFirstColumn="0" w:lastRowLastColumn="0"/>
+              <w:rPr>
+                <w:rFonts w:ascii="Trebuchet MS" w:eastAsia="Times New Roman" w:hAnsi="Trebuchet MS" w:cs="Times New Roman"/>
+                <w:color w:val="000000"/>
+                <w:lang w:eastAsia="fr-CA"/>
+              </w:rPr>
+            </w:pPr>
+            <w:r>
+              <w:rPr>
+                <w:rFonts w:ascii="Trebuchet MS" w:eastAsia="Times New Roman" w:hAnsi="Trebuchet MS" w:cs="Times New Roman"/>
+                <w:color w:val="000000"/>
+                <w:lang w:eastAsia="fr-CA"/>
+              </w:rPr>
+              <w:t>0.605852</w:t>
+            </w:r>
+          </w:p>
+        </w:tc>
+      </w:tr>
+      <w:tr>
+        <w:trPr>
+          <w:trHeight w:val="146"/>
+          <w:jc w:val="center"/>
+        </w:trPr>
+        <w:tc>
+          <w:tcPr>
+            <w:cnfStyle w:val="001000000000" w:firstRow="0" w:lastRow="0" w:firstColumn="1" w:lastColumn="0" w:oddVBand="0" w:evenVBand="0" w:oddHBand="0" w:evenHBand="0" w:firstRowFirstColumn="0" w:firstRowLastColumn="0" w:lastRowFirstColumn="0" w:lastRowLastColumn="0"/>
+            <w:tcW w:w="1633" w:type="dxa"/>
+            <w:noWrap/>
+            <w:hideMark/>
+          </w:tcPr>
+          <w:p>
+            <w:pPr>
+              <w:jc w:val="center"/>
+              <w:rPr>
+                <w:rFonts w:ascii="Trebuchet MS" w:eastAsia="Times New Roman" w:hAnsi="Trebuchet MS" w:cs="Times New Roman"/>
+                <w:color w:val="000000"/>
+                <w:lang w:eastAsia="fr-CA"/>
+              </w:rPr>
+            </w:pPr>
+            <w:proofErr w:type="spellStart"/>
+            <w:r>
+              <w:rPr>
+                <w:rFonts w:ascii="Trebuchet MS" w:eastAsia="Times New Roman" w:hAnsi="Trebuchet MS" w:cs="Times New Roman"/>
+                <w:color w:val="000000"/>
+                <w:lang w:eastAsia="fr-CA"/>
+              </w:rPr>
+              <w:t>FullBath</w:t>
+            </w:r>
+            <w:proofErr w:type="spellEnd"/>
+          </w:p>
+        </w:tc>
+        <w:tc>
+          <w:tcPr>
+            <w:tcW w:w="1303" w:type="dxa"/>
+            <w:noWrap/>
+            <w:hideMark/>
+          </w:tcPr>
+          <w:p>
+            <w:pPr>
+              <w:jc w:val="center"/>
+              <w:cnfStyle w:val="000000000000" w:firstRow="0" w:lastRow="0" w:firstColumn="0" w:lastColumn="0" w:oddVBand="0" w:evenVBand="0" w:oddHBand="0" w:evenHBand="0" w:firstRowFirstColumn="0" w:firstRowLastColumn="0" w:lastRowFirstColumn="0" w:lastRowLastColumn="0"/>
+              <w:rPr>
+                <w:rFonts w:ascii="Trebuchet MS" w:eastAsia="Times New Roman" w:hAnsi="Trebuchet MS" w:cs="Times New Roman"/>
+                <w:color w:val="000000"/>
+                <w:lang w:eastAsia="fr-CA"/>
+              </w:rPr>
+            </w:pPr>
+            <w:r>
+              <w:rPr>
+                <w:rFonts w:ascii="Trebuchet MS" w:eastAsia="Times New Roman" w:hAnsi="Trebuchet MS" w:cs="Times New Roman"/>
+                <w:color w:val="000000"/>
+                <w:lang w:eastAsia="fr-CA"/>
+              </w:rPr>
+              <w:t>0.560664</w:t>
+            </w:r>
+          </w:p>
+        </w:tc>
+      </w:tr>
+      <w:tr>
+        <w:trPr>
+          <w:cnfStyle w:val="000000100000" w:firstRow="0" w:lastRow="0" w:firstColumn="0" w:lastColumn="0" w:oddVBand="0" w:evenVBand="0" w:oddHBand="1" w:evenHBand="0" w:firstRowFirstColumn="0" w:firstRowLastColumn="0" w:lastRowFirstColumn="0" w:lastRowLastColumn="0"/>
+          <w:trHeight w:val="146"/>
+          <w:jc w:val="center"/>
+        </w:trPr>
+        <w:tc>
+          <w:tcPr>
+            <w:cnfStyle w:val="001000000000" w:firstRow="0" w:lastRow="0" w:firstColumn="1" w:lastColumn="0" w:oddVBand="0" w:evenVBand="0" w:oddHBand="0" w:evenHBand="0" w:firstRowFirstColumn="0" w:firstRowLastColumn="0" w:lastRowFirstColumn="0" w:lastRowLastColumn="0"/>
+            <w:tcW w:w="1633" w:type="dxa"/>
+            <w:noWrap/>
+            <w:hideMark/>
+          </w:tcPr>
+          <w:p>
+            <w:pPr>
+              <w:jc w:val="center"/>
+              <w:rPr>
+                <w:rFonts w:ascii="Trebuchet MS" w:eastAsia="Times New Roman" w:hAnsi="Trebuchet MS" w:cs="Times New Roman"/>
+                <w:color w:val="000000"/>
+                <w:lang w:eastAsia="fr-CA"/>
+              </w:rPr>
+            </w:pPr>
+            <w:proofErr w:type="spellStart"/>
+            <w:r>
+              <w:rPr>
+                <w:rFonts w:ascii="Trebuchet MS" w:eastAsia="Times New Roman" w:hAnsi="Trebuchet MS" w:cs="Times New Roman"/>
+                <w:color w:val="000000"/>
+                <w:lang w:eastAsia="fr-CA"/>
+              </w:rPr>
+              <w:t>TotRmsAbvGrd</w:t>
+            </w:r>
+            <w:proofErr w:type="spellEnd"/>
+          </w:p>
+        </w:tc>
+        <w:tc>
+          <w:tcPr>
+            <w:tcW w:w="1303" w:type="dxa"/>
+            <w:noWrap/>
+            <w:hideMark/>
+          </w:tcPr>
+          <w:p>
+            <w:pPr>
+              <w:jc w:val="center"/>
+              <w:cnfStyle w:val="000000100000" w:firstRow="0" w:lastRow="0" w:firstColumn="0" w:lastColumn="0" w:oddVBand="0" w:evenVBand="0" w:oddHBand="1" w:evenHBand="0" w:firstRowFirstColumn="0" w:firstRowLastColumn="0" w:lastRowFirstColumn="0" w:lastRowLastColumn="0"/>
+              <w:rPr>
+                <w:rFonts w:ascii="Trebuchet MS" w:eastAsia="Times New Roman" w:hAnsi="Trebuchet MS" w:cs="Times New Roman"/>
+                <w:color w:val="000000"/>
+                <w:lang w:eastAsia="fr-CA"/>
+              </w:rPr>
+            </w:pPr>
+            <w:r>
+              <w:rPr>
+                <w:rFonts w:ascii="Trebuchet MS" w:eastAsia="Times New Roman" w:hAnsi="Trebuchet MS" w:cs="Times New Roman"/>
+                <w:color w:val="000000"/>
+                <w:lang w:eastAsia="fr-CA"/>
+              </w:rPr>
+              <w:t>0.533723</w:t>
+            </w:r>
+          </w:p>
+        </w:tc>
+      </w:tr>
+      <w:tr>
+        <w:trPr>
+          <w:trHeight w:val="146"/>
+          <w:jc w:val="center"/>
+        </w:trPr>
+        <w:tc>
+          <w:tcPr>
+            <w:cnfStyle w:val="001000000000" w:firstRow="0" w:lastRow="0" w:firstColumn="1" w:lastColumn="0" w:oddVBand="0" w:evenVBand="0" w:oddHBand="0" w:evenHBand="0" w:firstRowFirstColumn="0" w:firstRowLastColumn="0" w:lastRowFirstColumn="0" w:lastRowLastColumn="0"/>
+            <w:tcW w:w="1633" w:type="dxa"/>
+            <w:noWrap/>
+            <w:hideMark/>
+          </w:tcPr>
+          <w:p>
+            <w:pPr>
+              <w:jc w:val="center"/>
+              <w:rPr>
+                <w:rFonts w:ascii="Trebuchet MS" w:eastAsia="Times New Roman" w:hAnsi="Trebuchet MS" w:cs="Times New Roman"/>
+                <w:color w:val="000000"/>
+                <w:lang w:eastAsia="fr-CA"/>
+              </w:rPr>
+            </w:pPr>
+            <w:proofErr w:type="spellStart"/>
+            <w:r>
+              <w:rPr>
+                <w:rFonts w:ascii="Trebuchet MS" w:eastAsia="Times New Roman" w:hAnsi="Trebuchet MS" w:cs="Times New Roman"/>
+                <w:color w:val="000000"/>
+                <w:lang w:eastAsia="fr-CA"/>
+              </w:rPr>
+              <w:t>YearBuilt</w:t>
+            </w:r>
+            <w:proofErr w:type="spellEnd"/>
+          </w:p>
+        </w:tc>
+        <w:tc>
+          <w:tcPr>
+            <w:tcW w:w="1303" w:type="dxa"/>
+            <w:noWrap/>
+            <w:hideMark/>
+          </w:tcPr>
+          <w:p>
+            <w:pPr>
+              <w:jc w:val="center"/>
+              <w:cnfStyle w:val="000000000000" w:firstRow="0" w:lastRow="0" w:firstColumn="0" w:lastColumn="0" w:oddVBand="0" w:evenVBand="0" w:oddHBand="0" w:evenHBand="0" w:firstRowFirstColumn="0" w:firstRowLastColumn="0" w:lastRowFirstColumn="0" w:lastRowLastColumn="0"/>
+              <w:rPr>
+                <w:rFonts w:ascii="Trebuchet MS" w:eastAsia="Times New Roman" w:hAnsi="Trebuchet MS" w:cs="Times New Roman"/>
+                <w:color w:val="000000"/>
+                <w:lang w:eastAsia="fr-CA"/>
+              </w:rPr>
+            </w:pPr>
+            <w:r>
+              <w:rPr>
+                <w:rFonts w:ascii="Trebuchet MS" w:eastAsia="Times New Roman" w:hAnsi="Trebuchet MS" w:cs="Times New Roman"/>
+                <w:color w:val="000000"/>
+                <w:lang w:eastAsia="fr-CA"/>
+              </w:rPr>
+              <w:t>0.522897</w:t>
+            </w:r>
+          </w:p>
+        </w:tc>
+      </w:tr>
+      <w:tr>
+        <w:trPr>
+          <w:cnfStyle w:val="000000100000" w:firstRow="0" w:lastRow="0" w:firstColumn="0" w:lastColumn="0" w:oddVBand="0" w:evenVBand="0" w:oddHBand="1" w:evenHBand="0" w:firstRowFirstColumn="0" w:firstRowLastColumn="0" w:lastRowFirstColumn="0" w:lastRowLastColumn="0"/>
+          <w:trHeight w:val="146"/>
+          <w:jc w:val="center"/>
+        </w:trPr>
+        <w:tc>
+          <w:tcPr>
+            <w:cnfStyle w:val="001000000000" w:firstRow="0" w:lastRow="0" w:firstColumn="1" w:lastColumn="0" w:oddVBand="0" w:evenVBand="0" w:oddHBand="0" w:evenHBand="0" w:firstRowFirstColumn="0" w:firstRowLastColumn="0" w:lastRowFirstColumn="0" w:lastRowLastColumn="0"/>
+            <w:tcW w:w="1633" w:type="dxa"/>
+            <w:noWrap/>
+            <w:hideMark/>
+          </w:tcPr>
+          <w:p>
+            <w:pPr>
+              <w:jc w:val="center"/>
+              <w:rPr>
+                <w:rFonts w:ascii="Trebuchet MS" w:eastAsia="Times New Roman" w:hAnsi="Trebuchet MS" w:cs="Times New Roman"/>
+                <w:color w:val="000000"/>
+                <w:lang w:eastAsia="fr-CA"/>
+              </w:rPr>
+            </w:pPr>
+            <w:proofErr w:type="spellStart"/>
+            <w:r>
+              <w:rPr>
+                <w:rFonts w:ascii="Trebuchet MS" w:eastAsia="Times New Roman" w:hAnsi="Trebuchet MS" w:cs="Times New Roman"/>
+                <w:color w:val="000000"/>
+                <w:lang w:eastAsia="fr-CA"/>
+              </w:rPr>
+              <w:t>YearRemodAdd</w:t>
+            </w:r>
+            <w:proofErr w:type="spellEnd"/>
+          </w:p>
+        </w:tc>
+        <w:tc>
+          <w:tcPr>
+            <w:tcW w:w="1303" w:type="dxa"/>
+            <w:noWrap/>
+            <w:hideMark/>
+          </w:tcPr>
+          <w:p>
+            <w:pPr>
+              <w:jc w:val="center"/>
+              <w:cnfStyle w:val="000000100000" w:firstRow="0" w:lastRow="0" w:firstColumn="0" w:lastColumn="0" w:oddVBand="0" w:evenVBand="0" w:oddHBand="1" w:evenHBand="0" w:firstRowFirstColumn="0" w:firstRowLastColumn="0" w:lastRowFirstColumn="0" w:lastRowLastColumn="0"/>
+              <w:rPr>
+                <w:rFonts w:ascii="Trebuchet MS" w:eastAsia="Times New Roman" w:hAnsi="Trebuchet MS" w:cs="Times New Roman"/>
+                <w:color w:val="000000"/>
+                <w:lang w:eastAsia="fr-CA"/>
+              </w:rPr>
+            </w:pPr>
+            <w:r>
+              <w:rPr>
+                <w:rFonts w:ascii="Trebuchet MS" w:eastAsia="Times New Roman" w:hAnsi="Trebuchet MS" w:cs="Times New Roman"/>
+                <w:color w:val="000000"/>
+                <w:lang w:eastAsia="fr-CA"/>
+              </w:rPr>
+              <w:t>0.507101</w:t>
+            </w:r>
+          </w:p>
+        </w:tc>
+      </w:tr>
+      <w:tr>
+        <w:trPr>
+          <w:trHeight w:val="146"/>
+          <w:jc w:val="center"/>
+        </w:trPr>
+        <w:tc>
+          <w:tcPr>
+            <w:cnfStyle w:val="001000000000" w:firstRow="0" w:lastRow="0" w:firstColumn="1" w:lastColumn="0" w:oddVBand="0" w:evenVBand="0" w:oddHBand="0" w:evenHBand="0" w:firstRowFirstColumn="0" w:firstRowLastColumn="0" w:lastRowFirstColumn="0" w:lastRowLastColumn="0"/>
+            <w:tcW w:w="1633" w:type="dxa"/>
+            <w:noWrap/>
+            <w:hideMark/>
+          </w:tcPr>
+          <w:p>
+            <w:pPr>
+              <w:jc w:val="center"/>
+              <w:rPr>
+                <w:rFonts w:ascii="Trebuchet MS" w:eastAsia="Times New Roman" w:hAnsi="Trebuchet MS" w:cs="Times New Roman"/>
+                <w:color w:val="000000"/>
+                <w:lang w:eastAsia="fr-CA"/>
+              </w:rPr>
+            </w:pPr>
+            <w:proofErr w:type="spellStart"/>
+            <w:r>
+              <w:rPr>
+                <w:rFonts w:ascii="Trebuchet MS" w:eastAsia="Times New Roman" w:hAnsi="Trebuchet MS" w:cs="Times New Roman"/>
+                <w:color w:val="000000"/>
+                <w:lang w:eastAsia="fr-CA"/>
+              </w:rPr>
+              <w:t>GarageYrBlt</w:t>
+            </w:r>
+            <w:proofErr w:type="spellEnd"/>
+          </w:p>
+        </w:tc>
+        <w:tc>
+          <w:tcPr>
+            <w:tcW w:w="1303" w:type="dxa"/>
+            <w:noWrap/>
+            <w:hideMark/>
+          </w:tcPr>
+          <w:p>
+            <w:pPr>
+              <w:jc w:val="center"/>
+              <w:cnfStyle w:val="000000000000" w:firstRow="0" w:lastRow="0" w:firstColumn="0" w:lastColumn="0" w:oddVBand="0" w:evenVBand="0" w:oddHBand="0" w:evenHBand="0" w:firstRowFirstColumn="0" w:firstRowLastColumn="0" w:lastRowFirstColumn="0" w:lastRowLastColumn="0"/>
+              <w:rPr>
+                <w:rFonts w:ascii="Trebuchet MS" w:eastAsia="Times New Roman" w:hAnsi="Trebuchet MS" w:cs="Times New Roman"/>
+                <w:color w:val="000000"/>
+                <w:lang w:eastAsia="fr-CA"/>
+              </w:rPr>
+            </w:pPr>
+            <w:r>
+              <w:rPr>
+                <w:rFonts w:ascii="Trebuchet MS" w:eastAsia="Times New Roman" w:hAnsi="Trebuchet MS" w:cs="Times New Roman"/>
+                <w:color w:val="000000"/>
+                <w:lang w:eastAsia="fr-CA"/>
+              </w:rPr>
+              <w:t>0.486362</w:t>
+            </w:r>
+          </w:p>
+        </w:tc>
+      </w:tr>
+      <w:tr>
+        <w:trPr>
+          <w:cnfStyle w:val="000000100000" w:firstRow="0" w:lastRow="0" w:firstColumn="0" w:lastColumn="0" w:oddVBand="0" w:evenVBand="0" w:oddHBand="1" w:evenHBand="0" w:firstRowFirstColumn="0" w:firstRowLastColumn="0" w:lastRowFirstColumn="0" w:lastRowLastColumn="0"/>
+          <w:trHeight w:val="146"/>
+          <w:jc w:val="center"/>
+        </w:trPr>
+        <w:tc>
+          <w:tcPr>
+            <w:cnfStyle w:val="001000000000" w:firstRow="0" w:lastRow="0" w:firstColumn="1" w:lastColumn="0" w:oddVBand="0" w:evenVBand="0" w:oddHBand="0" w:evenHBand="0" w:firstRowFirstColumn="0" w:firstRowLastColumn="0" w:lastRowFirstColumn="0" w:lastRowLastColumn="0"/>
+            <w:tcW w:w="1633" w:type="dxa"/>
+            <w:noWrap/>
+            <w:hideMark/>
+          </w:tcPr>
+          <w:p>
+            <w:pPr>
+              <w:jc w:val="center"/>
+              <w:rPr>
+                <w:rFonts w:ascii="Trebuchet MS" w:eastAsia="Times New Roman" w:hAnsi="Trebuchet MS" w:cs="Times New Roman"/>
+                <w:color w:val="000000"/>
+                <w:lang w:eastAsia="fr-CA"/>
+              </w:rPr>
+            </w:pPr>
+            <w:proofErr w:type="spellStart"/>
+            <w:r>
+              <w:rPr>
+                <w:rFonts w:ascii="Trebuchet MS" w:eastAsia="Times New Roman" w:hAnsi="Trebuchet MS" w:cs="Times New Roman"/>
+                <w:color w:val="000000"/>
+                <w:lang w:eastAsia="fr-CA"/>
+              </w:rPr>
+              <w:t>MasVnrArea</w:t>
+            </w:r>
+            <w:proofErr w:type="spellEnd"/>
+          </w:p>
+        </w:tc>
+        <w:tc>
+          <w:tcPr>
+            <w:tcW w:w="1303" w:type="dxa"/>
+            <w:noWrap/>
+            <w:hideMark/>
+          </w:tcPr>
+          <w:p>
+            <w:pPr>
+              <w:jc w:val="center"/>
+              <w:cnfStyle w:val="000000100000" w:firstRow="0" w:lastRow="0" w:firstColumn="0" w:lastColumn="0" w:oddVBand="0" w:evenVBand="0" w:oddHBand="1" w:evenHBand="0" w:firstRowFirstColumn="0" w:firstRowLastColumn="0" w:lastRowFirstColumn="0" w:lastRowLastColumn="0"/>
+              <w:rPr>
+                <w:rFonts w:ascii="Trebuchet MS" w:eastAsia="Times New Roman" w:hAnsi="Trebuchet MS" w:cs="Times New Roman"/>
+                <w:color w:val="000000"/>
+                <w:lang w:eastAsia="fr-CA"/>
+              </w:rPr>
+            </w:pPr>
+            <w:r>
+              <w:rPr>
+                <w:rFonts w:ascii="Trebuchet MS" w:eastAsia="Times New Roman" w:hAnsi="Trebuchet MS" w:cs="Times New Roman"/>
+                <w:color w:val="000000"/>
+                <w:lang w:eastAsia="fr-CA"/>
+              </w:rPr>
+              <w:t>0.477493</w:t>
+            </w:r>
+          </w:p>
+        </w:tc>
+      </w:tr>
+    </w:tbl>
+    <w:p>
+      <w:pPr>
+        <w:rPr>
+          <w:lang w:eastAsia="fr-CA"/>
+        </w:rPr>
+      </w:pPr>
+    </w:p>
+    <w:p>
+      <w:pPr>
         <w:pStyle w:val="Titre3"/>
         <w:rPr>
           <w:color w:val="538135" w:themeColor="accent6" w:themeShade="BF"/>
@@ -268,6 +1202,7 @@
         <w:rPr>
           <w:color w:val="538135" w:themeColor="accent6" w:themeShade="BF"/>
         </w:rPr>
+        <w:lastRenderedPageBreak/>
         <w:t>Les</w:t>
       </w:r>
       <w:r>
@@ -327,6 +1262,137 @@
           <w:lang w:eastAsia="fr-CA"/>
         </w:rPr>
       </w:pPr>
+      <w:r>
+        <w:rPr>
+          <w:u w:val="single"/>
+          <w:lang w:eastAsia="fr-CA"/>
+        </w:rPr>
+        <w:t>Variables temporaires</w:t>
+      </w:r>
+      <w:r>
+        <w:rPr>
+          <w:lang w:eastAsia="fr-CA"/>
+        </w:rPr>
+        <w:t xml:space="preserve"> : ces variables sont de type de date qui peuvent être en lien avec l’année de vente de construction ou de ventre. Exemple : </w:t>
+      </w:r>
+      <w:proofErr w:type="spellStart"/>
+      <w:r>
+        <w:rPr>
+          <w:lang w:eastAsia="fr-CA"/>
+        </w:rPr>
+        <w:t>YrSold</w:t>
+      </w:r>
+      <w:proofErr w:type="spellEnd"/>
+      <w:r>
+        <w:rPr>
+          <w:lang w:eastAsia="fr-CA"/>
+        </w:rPr>
+        <w:t xml:space="preserve">, </w:t>
+      </w:r>
+      <w:proofErr w:type="spellStart"/>
+      <w:r>
+        <w:rPr>
+          <w:lang w:eastAsia="fr-CA"/>
+        </w:rPr>
+        <w:t>YearRemodAdd</w:t>
+      </w:r>
+      <w:proofErr w:type="spellEnd"/>
+      <w:r>
+        <w:rPr>
+          <w:lang w:eastAsia="fr-CA"/>
+        </w:rPr>
+        <w:t xml:space="preserve">, </w:t>
+      </w:r>
+      <w:proofErr w:type="spellStart"/>
+      <w:r>
+        <w:rPr>
+          <w:lang w:eastAsia="fr-CA"/>
+        </w:rPr>
+        <w:t>YearBuilt</w:t>
+      </w:r>
+      <w:proofErr w:type="spellEnd"/>
+      <w:r>
+        <w:rPr>
+          <w:lang w:eastAsia="fr-CA"/>
+        </w:rPr>
+        <w:t xml:space="preserve">, </w:t>
+      </w:r>
+      <w:proofErr w:type="spellStart"/>
+      <w:r>
+        <w:rPr>
+          <w:lang w:eastAsia="fr-CA"/>
+        </w:rPr>
+        <w:t>GarageYrBlt</w:t>
+      </w:r>
+      <w:proofErr w:type="spellEnd"/>
+      <w:r>
+        <w:rPr>
+          <w:lang w:eastAsia="fr-CA"/>
+        </w:rPr>
+        <w:t>.</w:t>
+      </w:r>
+    </w:p>
+    <w:p>
+      <w:pPr>
+        <w:rPr>
+          <w:lang w:eastAsia="fr-CA"/>
+        </w:rPr>
+      </w:pPr>
+      <w:r>
+        <w:rPr>
+          <w:u w:val="single"/>
+          <w:lang w:eastAsia="fr-CA"/>
+        </w:rPr>
+        <w:t>Variable prix</w:t>
+      </w:r>
+      <w:r>
+        <w:rPr>
+          <w:lang w:eastAsia="fr-CA"/>
+        </w:rPr>
+        <w:t xml:space="preserve"> : soit le prix de la maison qu’on doit prédire ou le prix de certaines caractéristiques précise. </w:t>
+      </w:r>
+      <w:proofErr w:type="spellStart"/>
+      <w:r>
+        <w:rPr>
+          <w:lang w:eastAsia="fr-CA"/>
+        </w:rPr>
+        <w:t>SalePrice</w:t>
+      </w:r>
+      <w:proofErr w:type="spellEnd"/>
+      <w:r>
+        <w:rPr>
+          <w:lang w:eastAsia="fr-CA"/>
+        </w:rPr>
+        <w:t xml:space="preserve"> et </w:t>
+      </w:r>
+      <w:proofErr w:type="spellStart"/>
+      <w:r>
+        <w:rPr>
+          <w:lang w:eastAsia="fr-CA"/>
+        </w:rPr>
+        <w:t>MiscVal</w:t>
+      </w:r>
+      <w:proofErr w:type="spellEnd"/>
+      <w:r>
+        <w:rPr>
+          <w:lang w:eastAsia="fr-CA"/>
+        </w:rPr>
+        <w:t>.</w:t>
+      </w:r>
+    </w:p>
+    <w:p>
+      <w:pPr>
+        <w:rPr>
+          <w:lang w:eastAsia="fr-CA"/>
+        </w:rPr>
+      </w:pPr>
+      <w:r>
+        <w:rPr>
+          <w:highlight w:val="yellow"/>
+          <w:lang w:eastAsia="fr-CA"/>
+        </w:rPr>
+        <w:t>……</w:t>
+      </w:r>
     </w:p>
     <w:p>
       <w:pPr>
@@ -362,15 +1428,39 @@
         <w:t xml:space="preserve">Puisque nous voulons prédire </w:t>
       </w:r>
       <w:r>
-        <w:t xml:space="preserve">le prix des maisons dans le secteur de VILE durant les années 201X à 201Y, il est important de savoir la distribution des prix sur les 1440 maisons connues. </w:t>
-      </w:r>
-    </w:p>
+        <w:t>le prix des maisons dans l</w:t>
+      </w:r>
+      <w:r>
+        <w:t>a ville d’Ames</w:t>
+      </w:r>
+      <w:r>
+        <w:t xml:space="preserve"> </w:t>
+      </w:r>
+      <w:r>
+        <w:t>pour</w:t>
+      </w:r>
+      <w:r>
+        <w:t xml:space="preserve"> les années 20</w:t>
+      </w:r>
+      <w:r>
+        <w:t>06</w:t>
+      </w:r>
+      <w:r>
+        <w:t xml:space="preserve"> à 201</w:t>
+      </w:r>
+      <w:r>
+        <w:t>0</w:t>
+      </w:r>
+      <w:r>
+        <w:t xml:space="preserve">, il est important de savoir la distribution des prix sur les 1440 maisons connues. </w:t>
+      </w:r>
+    </w:p>
+    <w:p/>
     <w:p>
       <w:r>
         <w:rPr>
           <w:noProof/>
         </w:rPr>
-        <w:lastRenderedPageBreak/>
         <w:drawing>
           <wp:inline distT="0" distB="0" distL="0" distR="0" wp14:anchorId="011608E1" wp14:editId="48E85F3A">
             <wp:extent cx="5972810" cy="3921125"/>
@@ -409,6 +1499,128 @@
       </w:r>
     </w:p>
     <w:p>
+      <w:r>
+        <w:lastRenderedPageBreak/>
+        <w:t xml:space="preserve">Nous sommes en mesure de remarquer que la majorité des prix sur l’ensemble des données (80% des maisons) ont un prix entre 120 000$ à 200 000$. De même, certaines valeurs sont aberrantes </w:t>
+      </w:r>
+      <w:r>
+        <w:t xml:space="preserve">par rapport à </w:t>
+      </w:r>
+      <w:r>
+        <w:t>la moyenne observé</w:t>
+      </w:r>
+      <w:r>
+        <w:t>e.</w:t>
+      </w:r>
+    </w:p>
+    <w:p>
+      <w:pPr>
+        <w:pStyle w:val="Default"/>
+        <w:rPr>
+          <w:noProof/>
+        </w:rPr>
+      </w:pPr>
+    </w:p>
+    <w:p>
+      <w:pPr>
+        <w:pStyle w:val="Default"/>
+        <w:rPr>
+          <w:sz w:val="22"/>
+          <w:szCs w:val="22"/>
+        </w:rPr>
+      </w:pPr>
+      <w:r>
+        <w:rPr>
+          <w:noProof/>
+        </w:rPr>
+        <w:drawing>
+          <wp:inline distT="0" distB="0" distL="0" distR="0" wp14:anchorId="0C0B869B" wp14:editId="313793B1">
+            <wp:extent cx="5972810" cy="3017520"/>
+            <wp:effectExtent l="0" t="0" r="8890" b="0"/>
+            <wp:docPr id="2" name="Image 2"/>
+            <wp:cNvGraphicFramePr>
+              <a:graphicFrameLocks xmlns:a="http://schemas.openxmlformats.org/drawingml/2006/main" noChangeAspect="1"/>
+            </wp:cNvGraphicFramePr>
+            <a:graphic xmlns:a="http://schemas.openxmlformats.org/drawingml/2006/main">
+              <a:graphicData uri="http://schemas.openxmlformats.org/drawingml/2006/picture">
+                <pic:pic xmlns:pic="http://schemas.openxmlformats.org/drawingml/2006/picture">
+                  <pic:nvPicPr>
+                    <pic:cNvPr id="1" name=""/>
+                    <pic:cNvPicPr/>
+                  </pic:nvPicPr>
+                  <pic:blipFill>
+                    <a:blip r:embed="rId7"/>
+                    <a:stretch>
+                      <a:fillRect/>
+                    </a:stretch>
+                  </pic:blipFill>
+                  <pic:spPr>
+                    <a:xfrm>
+                      <a:off x="0" y="0"/>
+                      <a:ext cx="5972810" cy="3017520"/>
+                    </a:xfrm>
+                    <a:prstGeom prst="rect">
+                      <a:avLst/>
+                    </a:prstGeom>
+                  </pic:spPr>
+                </pic:pic>
+              </a:graphicData>
+            </a:graphic>
+          </wp:inline>
+        </w:drawing>
+      </w:r>
+    </w:p>
+    <w:p>
+      <w:pPr>
+        <w:pStyle w:val="Default"/>
+        <w:rPr>
+          <w:sz w:val="22"/>
+          <w:szCs w:val="22"/>
+        </w:rPr>
+      </w:pPr>
+      <w:r>
+        <w:rPr>
+          <w:sz w:val="22"/>
+          <w:szCs w:val="22"/>
+        </w:rPr>
+        <w:t>Si nous examinons la même variable « </w:t>
+      </w:r>
+      <w:proofErr w:type="spellStart"/>
+      <w:r>
+        <w:rPr>
+          <w:i/>
+          <w:iCs/>
+          <w:sz w:val="22"/>
+          <w:szCs w:val="22"/>
+        </w:rPr>
+        <w:t>SalePrice</w:t>
+      </w:r>
+      <w:proofErr w:type="spellEnd"/>
+      <w:r>
+        <w:rPr>
+          <w:sz w:val="22"/>
+          <w:szCs w:val="22"/>
+        </w:rPr>
+        <w:t xml:space="preserve"> » plus </w:t>
+      </w:r>
+      <w:r>
+        <w:rPr>
+          <w:sz w:val="22"/>
+          <w:szCs w:val="22"/>
+        </w:rPr>
+        <w:t>en détail, on peut déduire que les valeurs exagérées des prix de maisons loin de la médiane sont vendues plus en 2006 et 2009, aussi, deux propriétés en particulier ont était vendu en 2007 pour une valeur supérieure à 700 000$.</w:t>
+      </w:r>
+    </w:p>
+    <w:p>
+      <w:pPr>
+        <w:pStyle w:val="Default"/>
+        <w:rPr>
+          <w:sz w:val="22"/>
+          <w:szCs w:val="22"/>
+        </w:rPr>
+      </w:pPr>
+    </w:p>
+    <w:p>
       <w:pPr>
         <w:pStyle w:val="Default"/>
         <w:rPr>
@@ -455,25 +1667,151 @@
         </w:rPr>
         <w:t>(2 points)</w:t>
       </w:r>
+    </w:p>
+    <w:p>
+      <w:pPr>
+        <w:pStyle w:val="Titre3"/>
+        <w:rPr>
+          <w:color w:val="538135" w:themeColor="accent6" w:themeShade="BF"/>
+        </w:rPr>
+      </w:pPr>
+      <w:r>
+        <w:rPr>
+          <w:color w:val="538135" w:themeColor="accent6" w:themeShade="BF"/>
+        </w:rPr>
+        <w:t xml:space="preserve">Quelles difficultés se présentent? </w:t>
+      </w:r>
+    </w:p>
+    <w:p>
+      <w:pPr>
+        <w:pStyle w:val="Default"/>
+        <w:rPr>
+          <w:sz w:val="22"/>
+          <w:szCs w:val="22"/>
+        </w:rPr>
+      </w:pPr>
+      <w:r>
+        <w:rPr>
+          <w:sz w:val="22"/>
+          <w:szCs w:val="22"/>
+        </w:rPr>
+        <w:t xml:space="preserve">La première difficulté pour les algorithmes de prétraitement est le type de données qu’on doit avoir en entré, ce type doit être numérique. Toutefois, nous avons plusieurs variables de type </w:t>
+      </w:r>
+      <w:r>
+        <w:rPr>
+          <w:sz w:val="22"/>
+          <w:szCs w:val="22"/>
+        </w:rPr>
+        <w:t>« </w:t>
+      </w:r>
+      <w:r>
+        <w:rPr>
+          <w:sz w:val="22"/>
+          <w:szCs w:val="22"/>
+        </w:rPr>
+        <w:t>objet</w:t>
+      </w:r>
+      <w:r>
+        <w:rPr>
+          <w:sz w:val="22"/>
+          <w:szCs w:val="22"/>
+        </w:rPr>
+        <w:t> </w:t>
+      </w:r>
+      <w:proofErr w:type="gramStart"/>
+      <w:r>
+        <w:rPr>
+          <w:sz w:val="22"/>
+          <w:szCs w:val="22"/>
+        </w:rPr>
+        <w:t xml:space="preserve">» </w:t>
+      </w:r>
+      <w:r>
+        <w:rPr>
+          <w:sz w:val="22"/>
+          <w:szCs w:val="22"/>
+        </w:rPr>
+        <w:t>,</w:t>
+      </w:r>
+      <w:proofErr w:type="gramEnd"/>
+      <w:r>
+        <w:rPr>
+          <w:sz w:val="22"/>
+          <w:szCs w:val="22"/>
+        </w:rPr>
+        <w:t xml:space="preserve"> autrement dit,</w:t>
+      </w:r>
+      <w:r>
+        <w:rPr>
+          <w:sz w:val="22"/>
+          <w:szCs w:val="22"/>
+        </w:rPr>
+        <w:t xml:space="preserve"> ils</w:t>
+      </w:r>
+      <w:r>
+        <w:rPr>
+          <w:sz w:val="22"/>
+          <w:szCs w:val="22"/>
+        </w:rPr>
+        <w:t xml:space="preserve"> doivent être transformées en type « </w:t>
+      </w:r>
+      <w:proofErr w:type="spellStart"/>
+      <w:r>
+        <w:rPr>
+          <w:i/>
+          <w:iCs/>
+          <w:sz w:val="22"/>
+          <w:szCs w:val="22"/>
+        </w:rPr>
+        <w:t>categroy</w:t>
+      </w:r>
+      <w:proofErr w:type="spellEnd"/>
+      <w:r>
+        <w:rPr>
+          <w:sz w:val="22"/>
+          <w:szCs w:val="22"/>
+        </w:rPr>
+        <w:t xml:space="preserve"> ». </w:t>
+      </w:r>
+    </w:p>
+    <w:p>
+      <w:pPr>
+        <w:pStyle w:val="Default"/>
+        <w:rPr>
+          <w:sz w:val="22"/>
+          <w:szCs w:val="22"/>
+        </w:rPr>
+      </w:pPr>
+    </w:p>
+    <w:p>
+      <w:pPr>
+        <w:pStyle w:val="Default"/>
+        <w:rPr>
+          <w:sz w:val="22"/>
+          <w:szCs w:val="22"/>
+        </w:rPr>
+      </w:pPr>
+      <w:r>
+        <w:rPr>
+          <w:sz w:val="22"/>
+          <w:szCs w:val="22"/>
+        </w:rPr>
+        <w:t xml:space="preserve">Evidemment, la distribution d’une variable qualitative par groupe n’est pas homogène, ceci amène du bruit sur l’ensemble des données. </w:t>
+      </w:r>
+    </w:p>
+    <w:p>
+      <w:pPr>
+        <w:pStyle w:val="Default"/>
+        <w:rPr>
+          <w:sz w:val="22"/>
+          <w:szCs w:val="22"/>
+        </w:rPr>
+      </w:pPr>
       <w:bookmarkStart w:id="0" w:name="_GoBack"/>
       <w:bookmarkEnd w:id="0"/>
     </w:p>
     <w:p>
       <w:pPr>
-        <w:pStyle w:val="Titre3"/>
-        <w:rPr>
-          <w:color w:val="538135" w:themeColor="accent6" w:themeShade="BF"/>
-        </w:rPr>
-      </w:pPr>
-      <w:r>
-        <w:rPr>
-          <w:color w:val="538135" w:themeColor="accent6" w:themeShade="BF"/>
-        </w:rPr>
-        <w:t xml:space="preserve">Quelles difficultés se présentent? </w:t>
-      </w:r>
-    </w:p>
-    <w:p>
-      <w:pPr>
         <w:pStyle w:val="Default"/>
         <w:rPr>
           <w:sz w:val="22"/>
@@ -619,6 +1957,7 @@
           <w:b/>
           <w:bCs/>
         </w:rPr>
+        <w:lastRenderedPageBreak/>
         <w:t>Données manquantes (1 point</w:t>
       </w:r>
       <w:r>
@@ -1099,6 +2438,7 @@
           <w:b/>
           <w:bCs/>
         </w:rPr>
+        <w:lastRenderedPageBreak/>
         <w:t xml:space="preserve">Comparaison avec les intuitions rapport 1 </w:t>
       </w:r>
       <w:r>
@@ -1173,7 +2513,6 @@
           <w:sz w:val="26"/>
           <w:szCs w:val="26"/>
         </w:rPr>
-        <w:lastRenderedPageBreak/>
         <w:t>Bibliographie</w:t>
       </w:r>
     </w:p>
@@ -1691,9 +3030,9 @@
             <o:lock v:ext="edit" aspectratio="t"/>
           </v:shapetype>
           <v:shape id="_x0000_i1025" type="#_x0000_t75" style="width:472.5pt;height:472.5pt" o:ole="">
-            <v:imagedata r:id="rId7" o:title=""/>
+            <v:imagedata r:id="rId8" o:title=""/>
           </v:shape>
-          <o:OLEObject Type="Embed" ProgID="FoxitPhantomPDF.Document" ShapeID="_x0000_i1025" DrawAspect="Content" ObjectID="_1612006165" r:id="rId8"/>
+          <o:OLEObject Type="Embed" ProgID="FoxitPhantomPDF.Document" ShapeID="_x0000_i1025" DrawAspect="Content" ObjectID="_1612021206" r:id="rId9"/>
         </w:object>
       </w:r>
     </w:p>
@@ -2380,6 +3719,580 @@
       <w:szCs w:val="24"/>
     </w:rPr>
   </w:style>
+  <w:style w:type="table" w:styleId="Tableausimple5">
+    <w:name w:val="Plain Table 5"/>
+    <w:basedOn w:val="TableauNormal"/>
+    <w:uiPriority w:val="45"/>
+    <w:rsid w:val="00714622"/>
+    <w:pPr>
+      <w:spacing w:after="0" w:line="240" w:lineRule="auto"/>
+    </w:pPr>
+    <w:tblPr>
+      <w:tblStyleRowBandSize w:val="1"/>
+      <w:tblStyleColBandSize w:val="1"/>
+    </w:tblPr>
+    <w:tblStylePr w:type="firstRow">
+      <w:rPr>
+        <w:rFonts w:asciiTheme="majorHAnsi" w:eastAsiaTheme="majorEastAsia" w:hAnsiTheme="majorHAnsi" w:cstheme="majorBidi"/>
+        <w:i/>
+        <w:iCs/>
+        <w:sz w:val="26"/>
+      </w:rPr>
+      <w:tblPr/>
+      <w:tcPr>
+        <w:tcBorders>
+          <w:bottom w:val="single" w:sz="4" w:space="0" w:color="7F7F7F" w:themeColor="text1" w:themeTint="80"/>
+        </w:tcBorders>
+        <w:shd w:val="clear" w:color="auto" w:fill="FFFFFF" w:themeFill="background1"/>
+      </w:tcPr>
+    </w:tblStylePr>
+    <w:tblStylePr w:type="lastRow">
+      <w:rPr>
+        <w:rFonts w:asciiTheme="majorHAnsi" w:eastAsiaTheme="majorEastAsia" w:hAnsiTheme="majorHAnsi" w:cstheme="majorBidi"/>
+        <w:i/>
+        <w:iCs/>
+        <w:sz w:val="26"/>
+      </w:rPr>
+      <w:tblPr/>
+      <w:tcPr>
+        <w:tcBorders>
+          <w:top w:val="single" w:sz="4" w:space="0" w:color="7F7F7F" w:themeColor="text1" w:themeTint="80"/>
+        </w:tcBorders>
+        <w:shd w:val="clear" w:color="auto" w:fill="FFFFFF" w:themeFill="background1"/>
+      </w:tcPr>
+    </w:tblStylePr>
+    <w:tblStylePr w:type="firstCol">
+      <w:pPr>
+        <w:jc w:val="right"/>
+      </w:pPr>
+      <w:rPr>
+        <w:rFonts w:asciiTheme="majorHAnsi" w:eastAsiaTheme="majorEastAsia" w:hAnsiTheme="majorHAnsi" w:cstheme="majorBidi"/>
+        <w:i/>
+        <w:iCs/>
+        <w:sz w:val="26"/>
+      </w:rPr>
+      <w:tblPr/>
+      <w:tcPr>
+        <w:tcBorders>
+          <w:right w:val="single" w:sz="4" w:space="0" w:color="7F7F7F" w:themeColor="text1" w:themeTint="80"/>
+        </w:tcBorders>
+        <w:shd w:val="clear" w:color="auto" w:fill="FFFFFF" w:themeFill="background1"/>
+      </w:tcPr>
+    </w:tblStylePr>
+    <w:tblStylePr w:type="lastCol">
+      <w:rPr>
+        <w:rFonts w:asciiTheme="majorHAnsi" w:eastAsiaTheme="majorEastAsia" w:hAnsiTheme="majorHAnsi" w:cstheme="majorBidi"/>
+        <w:i/>
+        <w:iCs/>
+        <w:sz w:val="26"/>
+      </w:rPr>
+      <w:tblPr/>
+      <w:tcPr>
+        <w:tcBorders>
+          <w:left w:val="single" w:sz="4" w:space="0" w:color="7F7F7F" w:themeColor="text1" w:themeTint="80"/>
+        </w:tcBorders>
+        <w:shd w:val="clear" w:color="auto" w:fill="FFFFFF" w:themeFill="background1"/>
+      </w:tcPr>
+    </w:tblStylePr>
+    <w:tblStylePr w:type="band1Vert">
+      <w:tblPr/>
+      <w:tcPr>
+        <w:shd w:val="clear" w:color="auto" w:fill="F2F2F2" w:themeFill="background1" w:themeFillShade="F2"/>
+      </w:tcPr>
+    </w:tblStylePr>
+    <w:tblStylePr w:type="band1Horz">
+      <w:tblPr/>
+      <w:tcPr>
+        <w:shd w:val="clear" w:color="auto" w:fill="F2F2F2" w:themeFill="background1" w:themeFillShade="F2"/>
+      </w:tcPr>
+    </w:tblStylePr>
+    <w:tblStylePr w:type="neCell">
+      <w:tblPr/>
+      <w:tcPr>
+        <w:tcBorders>
+          <w:left w:val="nil"/>
+        </w:tcBorders>
+      </w:tcPr>
+    </w:tblStylePr>
+    <w:tblStylePr w:type="nwCell">
+      <w:tblPr/>
+      <w:tcPr>
+        <w:tcBorders>
+          <w:right w:val="nil"/>
+        </w:tcBorders>
+      </w:tcPr>
+    </w:tblStylePr>
+    <w:tblStylePr w:type="seCell">
+      <w:tblPr/>
+      <w:tcPr>
+        <w:tcBorders>
+          <w:left w:val="nil"/>
+        </w:tcBorders>
+      </w:tcPr>
+    </w:tblStylePr>
+    <w:tblStylePr w:type="swCell">
+      <w:tblPr/>
+      <w:tcPr>
+        <w:tcBorders>
+          <w:right w:val="nil"/>
+        </w:tcBorders>
+      </w:tcPr>
+    </w:tblStylePr>
+  </w:style>
+  <w:style w:type="table" w:styleId="TableauGrille5Fonc-Accentuation6">
+    <w:name w:val="Grid Table 5 Dark Accent 6"/>
+    <w:basedOn w:val="TableauNormal"/>
+    <w:uiPriority w:val="50"/>
+    <w:rsid w:val="00714622"/>
+    <w:pPr>
+      <w:spacing w:after="0" w:line="240" w:lineRule="auto"/>
+    </w:pPr>
+    <w:tblPr>
+      <w:tblStyleRowBandSize w:val="1"/>
+      <w:tblStyleColBandSize w:val="1"/>
+      <w:tblBorders>
+        <w:top w:val="single" w:sz="4" w:space="0" w:color="FFFFFF" w:themeColor="background1"/>
+        <w:left w:val="single" w:sz="4" w:space="0" w:color="FFFFFF" w:themeColor="background1"/>
+        <w:bottom w:val="single" w:sz="4" w:space="0" w:color="FFFFFF" w:themeColor="background1"/>
+        <w:right w:val="single" w:sz="4" w:space="0" w:color="FFFFFF" w:themeColor="background1"/>
+        <w:insideH w:val="single" w:sz="4" w:space="0" w:color="FFFFFF" w:themeColor="background1"/>
+        <w:insideV w:val="single" w:sz="4" w:space="0" w:color="FFFFFF" w:themeColor="background1"/>
+      </w:tblBorders>
+    </w:tblPr>
+    <w:tcPr>
+      <w:shd w:val="clear" w:color="auto" w:fill="E2EFD9" w:themeFill="accent6" w:themeFillTint="33"/>
+    </w:tcPr>
+    <w:tblStylePr w:type="firstRow">
+      <w:rPr>
+        <w:b/>
+        <w:bCs/>
+        <w:color w:val="FFFFFF" w:themeColor="background1"/>
+      </w:rPr>
+      <w:tblPr/>
+      <w:tcPr>
+        <w:tcBorders>
+          <w:top w:val="single" w:sz="4" w:space="0" w:color="FFFFFF" w:themeColor="background1"/>
+          <w:left w:val="single" w:sz="4" w:space="0" w:color="FFFFFF" w:themeColor="background1"/>
+          <w:right w:val="single" w:sz="4" w:space="0" w:color="FFFFFF" w:themeColor="background1"/>
+          <w:insideH w:val="nil"/>
+          <w:insideV w:val="nil"/>
+        </w:tcBorders>
+        <w:shd w:val="clear" w:color="auto" w:fill="70AD47" w:themeFill="accent6"/>
+      </w:tcPr>
+    </w:tblStylePr>
+    <w:tblStylePr w:type="lastRow">
+      <w:rPr>
+        <w:b/>
+        <w:bCs/>
+        <w:color w:val="FFFFFF" w:themeColor="background1"/>
+      </w:rPr>
+      <w:tblPr/>
+      <w:tcPr>
+        <w:tcBorders>
+          <w:left w:val="single" w:sz="4" w:space="0" w:color="FFFFFF" w:themeColor="background1"/>
+          <w:bottom w:val="single" w:sz="4" w:space="0" w:color="FFFFFF" w:themeColor="background1"/>
+          <w:right w:val="single" w:sz="4" w:space="0" w:color="FFFFFF" w:themeColor="background1"/>
+          <w:insideH w:val="nil"/>
+          <w:insideV w:val="nil"/>
+        </w:tcBorders>
+        <w:shd w:val="clear" w:color="auto" w:fill="70AD47" w:themeFill="accent6"/>
+      </w:tcPr>
+    </w:tblStylePr>
+    <w:tblStylePr w:type="firstCol">
+      <w:rPr>
+        <w:b/>
+        <w:bCs/>
+        <w:color w:val="FFFFFF" w:themeColor="background1"/>
+      </w:rPr>
+      <w:tblPr/>
+      <w:tcPr>
+        <w:tcBorders>
+          <w:top w:val="single" w:sz="4" w:space="0" w:color="FFFFFF" w:themeColor="background1"/>
+          <w:left w:val="single" w:sz="4" w:space="0" w:color="FFFFFF" w:themeColor="background1"/>
+          <w:bottom w:val="single" w:sz="4" w:space="0" w:color="FFFFFF" w:themeColor="background1"/>
+          <w:insideV w:val="nil"/>
+        </w:tcBorders>
+        <w:shd w:val="clear" w:color="auto" w:fill="70AD47" w:themeFill="accent6"/>
+      </w:tcPr>
+    </w:tblStylePr>
+    <w:tblStylePr w:type="lastCol">
+      <w:rPr>
+        <w:b/>
+        <w:bCs/>
+        <w:color w:val="FFFFFF" w:themeColor="background1"/>
+      </w:rPr>
+      <w:tblPr/>
+      <w:tcPr>
+        <w:tcBorders>
+          <w:top w:val="single" w:sz="4" w:space="0" w:color="FFFFFF" w:themeColor="background1"/>
+          <w:bottom w:val="single" w:sz="4" w:space="0" w:color="FFFFFF" w:themeColor="background1"/>
+          <w:right w:val="single" w:sz="4" w:space="0" w:color="FFFFFF" w:themeColor="background1"/>
+          <w:insideV w:val="nil"/>
+        </w:tcBorders>
+        <w:shd w:val="clear" w:color="auto" w:fill="70AD47" w:themeFill="accent6"/>
+      </w:tcPr>
+    </w:tblStylePr>
+    <w:tblStylePr w:type="band1Vert">
+      <w:tblPr/>
+      <w:tcPr>
+        <w:shd w:val="clear" w:color="auto" w:fill="C5E0B3" w:themeFill="accent6" w:themeFillTint="66"/>
+      </w:tcPr>
+    </w:tblStylePr>
+    <w:tblStylePr w:type="band1Horz">
+      <w:tblPr/>
+      <w:tcPr>
+        <w:shd w:val="clear" w:color="auto" w:fill="C5E0B3" w:themeFill="accent6" w:themeFillTint="66"/>
+      </w:tcPr>
+    </w:tblStylePr>
+  </w:style>
+  <w:style w:type="table" w:styleId="TableauGrille5Fonc">
+    <w:name w:val="Grid Table 5 Dark"/>
+    <w:basedOn w:val="TableauNormal"/>
+    <w:uiPriority w:val="50"/>
+    <w:rsid w:val="00714622"/>
+    <w:pPr>
+      <w:spacing w:after="0" w:line="240" w:lineRule="auto"/>
+    </w:pPr>
+    <w:tblPr>
+      <w:tblStyleRowBandSize w:val="1"/>
+      <w:tblStyleColBandSize w:val="1"/>
+      <w:tblBorders>
+        <w:top w:val="single" w:sz="4" w:space="0" w:color="FFFFFF" w:themeColor="background1"/>
+        <w:left w:val="single" w:sz="4" w:space="0" w:color="FFFFFF" w:themeColor="background1"/>
+        <w:bottom w:val="single" w:sz="4" w:space="0" w:color="FFFFFF" w:themeColor="background1"/>
+        <w:right w:val="single" w:sz="4" w:space="0" w:color="FFFFFF" w:themeColor="background1"/>
+        <w:insideH w:val="single" w:sz="4" w:space="0" w:color="FFFFFF" w:themeColor="background1"/>
+        <w:insideV w:val="single" w:sz="4" w:space="0" w:color="FFFFFF" w:themeColor="background1"/>
+      </w:tblBorders>
+    </w:tblPr>
+    <w:tcPr>
+      <w:shd w:val="clear" w:color="auto" w:fill="CCCCCC" w:themeFill="text1" w:themeFillTint="33"/>
+    </w:tcPr>
+    <w:tblStylePr w:type="firstRow">
+      <w:rPr>
+        <w:b/>
+        <w:bCs/>
+        <w:color w:val="FFFFFF" w:themeColor="background1"/>
+      </w:rPr>
+      <w:tblPr/>
+      <w:tcPr>
+        <w:tcBorders>
+          <w:top w:val="single" w:sz="4" w:space="0" w:color="FFFFFF" w:themeColor="background1"/>
+          <w:left w:val="single" w:sz="4" w:space="0" w:color="FFFFFF" w:themeColor="background1"/>
+          <w:right w:val="single" w:sz="4" w:space="0" w:color="FFFFFF" w:themeColor="background1"/>
+          <w:insideH w:val="nil"/>
+          <w:insideV w:val="nil"/>
+        </w:tcBorders>
+        <w:shd w:val="clear" w:color="auto" w:fill="000000" w:themeFill="text1"/>
+      </w:tcPr>
+    </w:tblStylePr>
+    <w:tblStylePr w:type="lastRow">
+      <w:rPr>
+        <w:b/>
+        <w:bCs/>
+        <w:color w:val="FFFFFF" w:themeColor="background1"/>
+      </w:rPr>
+      <w:tblPr/>
+      <w:tcPr>
+        <w:tcBorders>
+          <w:left w:val="single" w:sz="4" w:space="0" w:color="FFFFFF" w:themeColor="background1"/>
+          <w:bottom w:val="single" w:sz="4" w:space="0" w:color="FFFFFF" w:themeColor="background1"/>
+          <w:right w:val="single" w:sz="4" w:space="0" w:color="FFFFFF" w:themeColor="background1"/>
+          <w:insideH w:val="nil"/>
+          <w:insideV w:val="nil"/>
+        </w:tcBorders>
+        <w:shd w:val="clear" w:color="auto" w:fill="000000" w:themeFill="text1"/>
+      </w:tcPr>
+    </w:tblStylePr>
+    <w:tblStylePr w:type="firstCol">
+      <w:rPr>
+        <w:b/>
+        <w:bCs/>
+        <w:color w:val="FFFFFF" w:themeColor="background1"/>
+      </w:rPr>
+      <w:tblPr/>
+      <w:tcPr>
+        <w:tcBorders>
+          <w:top w:val="single" w:sz="4" w:space="0" w:color="FFFFFF" w:themeColor="background1"/>
+          <w:left w:val="single" w:sz="4" w:space="0" w:color="FFFFFF" w:themeColor="background1"/>
+          <w:bottom w:val="single" w:sz="4" w:space="0" w:color="FFFFFF" w:themeColor="background1"/>
+          <w:insideV w:val="nil"/>
+        </w:tcBorders>
+        <w:shd w:val="clear" w:color="auto" w:fill="000000" w:themeFill="text1"/>
+      </w:tcPr>
+    </w:tblStylePr>
+    <w:tblStylePr w:type="lastCol">
+      <w:rPr>
+        <w:b/>
+        <w:bCs/>
+        <w:color w:val="FFFFFF" w:themeColor="background1"/>
+      </w:rPr>
+      <w:tblPr/>
+      <w:tcPr>
+        <w:tcBorders>
+          <w:top w:val="single" w:sz="4" w:space="0" w:color="FFFFFF" w:themeColor="background1"/>
+          <w:bottom w:val="single" w:sz="4" w:space="0" w:color="FFFFFF" w:themeColor="background1"/>
+          <w:right w:val="single" w:sz="4" w:space="0" w:color="FFFFFF" w:themeColor="background1"/>
+          <w:insideV w:val="nil"/>
+        </w:tcBorders>
+        <w:shd w:val="clear" w:color="auto" w:fill="000000" w:themeFill="text1"/>
+      </w:tcPr>
+    </w:tblStylePr>
+    <w:tblStylePr w:type="band1Vert">
+      <w:tblPr/>
+      <w:tcPr>
+        <w:shd w:val="clear" w:color="auto" w:fill="999999" w:themeFill="text1" w:themeFillTint="66"/>
+      </w:tcPr>
+    </w:tblStylePr>
+    <w:tblStylePr w:type="band1Horz">
+      <w:tblPr/>
+      <w:tcPr>
+        <w:shd w:val="clear" w:color="auto" w:fill="999999" w:themeFill="text1" w:themeFillTint="66"/>
+      </w:tcPr>
+    </w:tblStylePr>
+  </w:style>
+  <w:style w:type="table" w:styleId="TableauGrille5Fonc-Accentuation1">
+    <w:name w:val="Grid Table 5 Dark Accent 1"/>
+    <w:basedOn w:val="TableauNormal"/>
+    <w:uiPriority w:val="50"/>
+    <w:rsid w:val="00714622"/>
+    <w:pPr>
+      <w:spacing w:after="0" w:line="240" w:lineRule="auto"/>
+    </w:pPr>
+    <w:tblPr>
+      <w:tblStyleRowBandSize w:val="1"/>
+      <w:tblStyleColBandSize w:val="1"/>
+      <w:tblBorders>
+        <w:top w:val="single" w:sz="4" w:space="0" w:color="FFFFFF" w:themeColor="background1"/>
+        <w:left w:val="single" w:sz="4" w:space="0" w:color="FFFFFF" w:themeColor="background1"/>
+        <w:bottom w:val="single" w:sz="4" w:space="0" w:color="FFFFFF" w:themeColor="background1"/>
+        <w:right w:val="single" w:sz="4" w:space="0" w:color="FFFFFF" w:themeColor="background1"/>
+        <w:insideH w:val="single" w:sz="4" w:space="0" w:color="FFFFFF" w:themeColor="background1"/>
+        <w:insideV w:val="single" w:sz="4" w:space="0" w:color="FFFFFF" w:themeColor="background1"/>
+      </w:tblBorders>
+    </w:tblPr>
+    <w:tcPr>
+      <w:shd w:val="clear" w:color="auto" w:fill="D9E2F3" w:themeFill="accent1" w:themeFillTint="33"/>
+    </w:tcPr>
+    <w:tblStylePr w:type="firstRow">
+      <w:rPr>
+        <w:b/>
+        <w:bCs/>
+        <w:color w:val="FFFFFF" w:themeColor="background1"/>
+      </w:rPr>
+      <w:tblPr/>
+      <w:tcPr>
+        <w:tcBorders>
+          <w:top w:val="single" w:sz="4" w:space="0" w:color="FFFFFF" w:themeColor="background1"/>
+          <w:left w:val="single" w:sz="4" w:space="0" w:color="FFFFFF" w:themeColor="background1"/>
+          <w:right w:val="single" w:sz="4" w:space="0" w:color="FFFFFF" w:themeColor="background1"/>
+          <w:insideH w:val="nil"/>
+          <w:insideV w:val="nil"/>
+        </w:tcBorders>
+        <w:shd w:val="clear" w:color="auto" w:fill="4472C4" w:themeFill="accent1"/>
+      </w:tcPr>
+    </w:tblStylePr>
+    <w:tblStylePr w:type="lastRow">
+      <w:rPr>
+        <w:b/>
+        <w:bCs/>
+        <w:color w:val="FFFFFF" w:themeColor="background1"/>
+      </w:rPr>
+      <w:tblPr/>
+      <w:tcPr>
+        <w:tcBorders>
+          <w:left w:val="single" w:sz="4" w:space="0" w:color="FFFFFF" w:themeColor="background1"/>
+          <w:bottom w:val="single" w:sz="4" w:space="0" w:color="FFFFFF" w:themeColor="background1"/>
+          <w:right w:val="single" w:sz="4" w:space="0" w:color="FFFFFF" w:themeColor="background1"/>
+          <w:insideH w:val="nil"/>
+          <w:insideV w:val="nil"/>
+        </w:tcBorders>
+        <w:shd w:val="clear" w:color="auto" w:fill="4472C4" w:themeFill="accent1"/>
+      </w:tcPr>
+    </w:tblStylePr>
+    <w:tblStylePr w:type="firstCol">
+      <w:rPr>
+        <w:b/>
+        <w:bCs/>
+        <w:color w:val="FFFFFF" w:themeColor="background1"/>
+      </w:rPr>
+      <w:tblPr/>
+      <w:tcPr>
+        <w:tcBorders>
+          <w:top w:val="single" w:sz="4" w:space="0" w:color="FFFFFF" w:themeColor="background1"/>
+          <w:left w:val="single" w:sz="4" w:space="0" w:color="FFFFFF" w:themeColor="background1"/>
+          <w:bottom w:val="single" w:sz="4" w:space="0" w:color="FFFFFF" w:themeColor="background1"/>
+          <w:insideV w:val="nil"/>
+        </w:tcBorders>
+        <w:shd w:val="clear" w:color="auto" w:fill="4472C4" w:themeFill="accent1"/>
+      </w:tcPr>
+    </w:tblStylePr>
+    <w:tblStylePr w:type="lastCol">
+      <w:rPr>
+        <w:b/>
+        <w:bCs/>
+        <w:color w:val="FFFFFF" w:themeColor="background1"/>
+      </w:rPr>
+      <w:tblPr/>
+      <w:tcPr>
+        <w:tcBorders>
+          <w:top w:val="single" w:sz="4" w:space="0" w:color="FFFFFF" w:themeColor="background1"/>
+          <w:bottom w:val="single" w:sz="4" w:space="0" w:color="FFFFFF" w:themeColor="background1"/>
+          <w:right w:val="single" w:sz="4" w:space="0" w:color="FFFFFF" w:themeColor="background1"/>
+          <w:insideV w:val="nil"/>
+        </w:tcBorders>
+        <w:shd w:val="clear" w:color="auto" w:fill="4472C4" w:themeFill="accent1"/>
+      </w:tcPr>
+    </w:tblStylePr>
+    <w:tblStylePr w:type="band1Vert">
+      <w:tblPr/>
+      <w:tcPr>
+        <w:shd w:val="clear" w:color="auto" w:fill="B4C6E7" w:themeFill="accent1" w:themeFillTint="66"/>
+      </w:tcPr>
+    </w:tblStylePr>
+    <w:tblStylePr w:type="band1Horz">
+      <w:tblPr/>
+      <w:tcPr>
+        <w:shd w:val="clear" w:color="auto" w:fill="B4C6E7" w:themeFill="accent1" w:themeFillTint="66"/>
+      </w:tcPr>
+    </w:tblStylePr>
+  </w:style>
+  <w:style w:type="table" w:styleId="TableauGrille3-Accentuation5">
+    <w:name w:val="Grid Table 3 Accent 5"/>
+    <w:basedOn w:val="TableauNormal"/>
+    <w:uiPriority w:val="48"/>
+    <w:rsid w:val="00714622"/>
+    <w:pPr>
+      <w:spacing w:after="0" w:line="240" w:lineRule="auto"/>
+    </w:pPr>
+    <w:tblPr>
+      <w:tblStyleRowBandSize w:val="1"/>
+      <w:tblStyleColBandSize w:val="1"/>
+      <w:tblBorders>
+        <w:top w:val="single" w:sz="4" w:space="0" w:color="9CC2E5" w:themeColor="accent5" w:themeTint="99"/>
+        <w:left w:val="single" w:sz="4" w:space="0" w:color="9CC2E5" w:themeColor="accent5" w:themeTint="99"/>
+        <w:bottom w:val="single" w:sz="4" w:space="0" w:color="9CC2E5" w:themeColor="accent5" w:themeTint="99"/>
+        <w:right w:val="single" w:sz="4" w:space="0" w:color="9CC2E5" w:themeColor="accent5" w:themeTint="99"/>
+        <w:insideH w:val="single" w:sz="4" w:space="0" w:color="9CC2E5" w:themeColor="accent5" w:themeTint="99"/>
+        <w:insideV w:val="single" w:sz="4" w:space="0" w:color="9CC2E5" w:themeColor="accent5" w:themeTint="99"/>
+      </w:tblBorders>
+    </w:tblPr>
+    <w:tblStylePr w:type="firstRow">
+      <w:rPr>
+        <w:b/>
+        <w:bCs/>
+      </w:rPr>
+      <w:tblPr/>
+      <w:tcPr>
+        <w:tcBorders>
+          <w:top w:val="nil"/>
+          <w:left w:val="nil"/>
+          <w:right w:val="nil"/>
+          <w:insideH w:val="nil"/>
+          <w:insideV w:val="nil"/>
+        </w:tcBorders>
+        <w:shd w:val="clear" w:color="auto" w:fill="FFFFFF" w:themeFill="background1"/>
+      </w:tcPr>
+    </w:tblStylePr>
+    <w:tblStylePr w:type="lastRow">
+      <w:rPr>
+        <w:b/>
+        <w:bCs/>
+      </w:rPr>
+      <w:tblPr/>
+      <w:tcPr>
+        <w:tcBorders>
+          <w:left w:val="nil"/>
+          <w:bottom w:val="nil"/>
+          <w:right w:val="nil"/>
+          <w:insideH w:val="nil"/>
+          <w:insideV w:val="nil"/>
+        </w:tcBorders>
+        <w:shd w:val="clear" w:color="auto" w:fill="FFFFFF" w:themeFill="background1"/>
+      </w:tcPr>
+    </w:tblStylePr>
+    <w:tblStylePr w:type="firstCol">
+      <w:pPr>
+        <w:jc w:val="right"/>
+      </w:pPr>
+      <w:rPr>
+        <w:i/>
+        <w:iCs/>
+      </w:rPr>
+      <w:tblPr/>
+      <w:tcPr>
+        <w:tcBorders>
+          <w:top w:val="nil"/>
+          <w:left w:val="nil"/>
+          <w:bottom w:val="nil"/>
+          <w:insideH w:val="nil"/>
+          <w:insideV w:val="nil"/>
+        </w:tcBorders>
+        <w:shd w:val="clear" w:color="auto" w:fill="FFFFFF" w:themeFill="background1"/>
+      </w:tcPr>
+    </w:tblStylePr>
+    <w:tblStylePr w:type="lastCol">
+      <w:rPr>
+        <w:i/>
+        <w:iCs/>
+      </w:rPr>
+      <w:tblPr/>
+      <w:tcPr>
+        <w:tcBorders>
+          <w:top w:val="nil"/>
+          <w:bottom w:val="nil"/>
+          <w:right w:val="nil"/>
+          <w:insideH w:val="nil"/>
+          <w:insideV w:val="nil"/>
+        </w:tcBorders>
+        <w:shd w:val="clear" w:color="auto" w:fill="FFFFFF" w:themeFill="background1"/>
+      </w:tcPr>
+    </w:tblStylePr>
+    <w:tblStylePr w:type="band1Vert">
+      <w:tblPr/>
+      <w:tcPr>
+        <w:shd w:val="clear" w:color="auto" w:fill="DEEAF6" w:themeFill="accent5" w:themeFillTint="33"/>
+      </w:tcPr>
+    </w:tblStylePr>
+    <w:tblStylePr w:type="band1Horz">
+      <w:tblPr/>
+      <w:tcPr>
+        <w:shd w:val="clear" w:color="auto" w:fill="DEEAF6" w:themeFill="accent5" w:themeFillTint="33"/>
+      </w:tcPr>
+    </w:tblStylePr>
+    <w:tblStylePr w:type="neCell">
+      <w:tblPr/>
+      <w:tcPr>
+        <w:tcBorders>
+          <w:bottom w:val="single" w:sz="4" w:space="0" w:color="9CC2E5" w:themeColor="accent5" w:themeTint="99"/>
+        </w:tcBorders>
+      </w:tcPr>
+    </w:tblStylePr>
+    <w:tblStylePr w:type="nwCell">
+      <w:tblPr/>
+      <w:tcPr>
+        <w:tcBorders>
+          <w:bottom w:val="single" w:sz="4" w:space="0" w:color="9CC2E5" w:themeColor="accent5" w:themeTint="99"/>
+        </w:tcBorders>
+      </w:tcPr>
+    </w:tblStylePr>
+    <w:tblStylePr w:type="seCell">
+      <w:tblPr/>
+      <w:tcPr>
+        <w:tcBorders>
+          <w:top w:val="single" w:sz="4" w:space="0" w:color="9CC2E5" w:themeColor="accent5" w:themeTint="99"/>
+        </w:tcBorders>
+      </w:tcPr>
+    </w:tblStylePr>
+    <w:tblStylePr w:type="swCell">
+      <w:tblPr/>
+      <w:tcPr>
+        <w:tcBorders>
+          <w:top w:val="single" w:sz="4" w:space="0" w:color="9CC2E5" w:themeColor="accent5" w:themeTint="99"/>
+        </w:tcBorders>
+      </w:tcPr>
+    </w:tblStylePr>
+  </w:style>
 </w:styles>
 </file>
 
@@ -2683,7 +4596,7 @@
 </file>
 
 <file path=customXml/itemProps1.xml><?xml version="1.0" encoding="utf-8"?>
-<ds:datastoreItem xmlns:ds="http://schemas.openxmlformats.org/officeDocument/2006/customXml" ds:itemID="{5A24D0B7-76FF-4697-8A1C-A6D2DA8D1BE1}">
+<ds:datastoreItem xmlns:ds="http://schemas.openxmlformats.org/officeDocument/2006/customXml" ds:itemID="{1AAB6B66-81A9-489D-95F7-D0ADAB29FA89}">
   <ds:schemaRefs>
     <ds:schemaRef ds:uri="http://schemas.openxmlformats.org/officeDocument/2006/bibliography"/>
   </ds:schemaRefs>

</xml_diff>

<commit_message>
Commit Rapport et pdf variables
</commit_message>
<xml_diff>
--- a/Rappor/Rapport 2 - Données V1.docx
+++ b/Rappor/Rapport 2 - Données V1.docx
@@ -1608,7 +1608,35 @@
           <w:sz w:val="22"/>
           <w:szCs w:val="22"/>
         </w:rPr>
-        <w:t>en détail, on peut déduire que les valeurs exagérées des prix de maisons loin de la médiane sont vendues plus en 2006 et 2009, aussi, deux propriétés en particulier ont était vendu en 2007 pour une valeur supérieure à 700 000$.</w:t>
+        <w:t>en détail, on peut déduire que les valeurs exagérées des prix de maisons loin de la médiane sont vendues plus en 2006 et 2009, aussi, deux propriétés en particulier ont étai</w:t>
+      </w:r>
+      <w:r>
+        <w:rPr>
+          <w:sz w:val="22"/>
+          <w:szCs w:val="22"/>
+        </w:rPr>
+        <w:t>en</w:t>
+      </w:r>
+      <w:r>
+        <w:rPr>
+          <w:sz w:val="22"/>
+          <w:szCs w:val="22"/>
+        </w:rPr>
+        <w:t>t vendu</w:t>
+      </w:r>
+      <w:r>
+        <w:rPr>
+          <w:sz w:val="22"/>
+          <w:szCs w:val="22"/>
+        </w:rPr>
+        <w:t>s</w:t>
+      </w:r>
+      <w:r>
+        <w:rPr>
+          <w:sz w:val="22"/>
+          <w:szCs w:val="22"/>
+        </w:rPr>
+        <w:t xml:space="preserve"> en 2007 pour une valeur supérieure à 700 000$.</w:t>
       </w:r>
     </w:p>
     <w:p>
@@ -1628,6 +1656,62 @@
           <w:szCs w:val="22"/>
         </w:rPr>
       </w:pPr>
+      <w:r>
+        <w:rPr>
+          <w:noProof/>
+        </w:rPr>
+        <w:drawing>
+          <wp:inline distT="0" distB="0" distL="0" distR="0" wp14:anchorId="6923EA82" wp14:editId="3F7FF15E">
+            <wp:extent cx="5972810" cy="3416300"/>
+            <wp:effectExtent l="0" t="0" r="8890" b="0"/>
+            <wp:docPr id="3" name="Image 3"/>
+            <wp:cNvGraphicFramePr>
+              <a:graphicFrameLocks xmlns:a="http://schemas.openxmlformats.org/drawingml/2006/main" noChangeAspect="1"/>
+            </wp:cNvGraphicFramePr>
+            <a:graphic xmlns:a="http://schemas.openxmlformats.org/drawingml/2006/main">
+              <a:graphicData uri="http://schemas.openxmlformats.org/drawingml/2006/picture">
+                <pic:pic xmlns:pic="http://schemas.openxmlformats.org/drawingml/2006/picture">
+                  <pic:nvPicPr>
+                    <pic:cNvPr id="1" name=""/>
+                    <pic:cNvPicPr/>
+                  </pic:nvPicPr>
+                  <pic:blipFill>
+                    <a:blip r:embed="rId8"/>
+                    <a:stretch>
+                      <a:fillRect/>
+                    </a:stretch>
+                  </pic:blipFill>
+                  <pic:spPr>
+                    <a:xfrm>
+                      <a:off x="0" y="0"/>
+                      <a:ext cx="5972810" cy="3416300"/>
+                    </a:xfrm>
+                    <a:prstGeom prst="rect">
+                      <a:avLst/>
+                    </a:prstGeom>
+                  </pic:spPr>
+                </pic:pic>
+              </a:graphicData>
+            </a:graphic>
+          </wp:inline>
+        </w:drawing>
+      </w:r>
+    </w:p>
+    <w:p>
+      <w:pPr>
+        <w:pStyle w:val="Default"/>
+        <w:rPr>
+          <w:sz w:val="22"/>
+          <w:szCs w:val="22"/>
+        </w:rPr>
+      </w:pPr>
+      <w:r>
+        <w:rPr>
+          <w:sz w:val="22"/>
+          <w:szCs w:val="22"/>
+        </w:rPr>
+        <w:t xml:space="preserve">Peut importe </w:t>
+      </w:r>
     </w:p>
     <w:p>
       <w:pPr>
@@ -1642,6 +1726,7 @@
           <w:b/>
           <w:bCs/>
         </w:rPr>
+        <w:lastRenderedPageBreak/>
         <w:t xml:space="preserve">Difficultés </w:t>
       </w:r>
       <w:r>
@@ -1782,31 +1867,6 @@
           <w:szCs w:val="22"/>
         </w:rPr>
       </w:pPr>
-    </w:p>
-    <w:p>
-      <w:pPr>
-        <w:pStyle w:val="Default"/>
-        <w:rPr>
-          <w:sz w:val="22"/>
-          <w:szCs w:val="22"/>
-        </w:rPr>
-      </w:pPr>
-      <w:r>
-        <w:rPr>
-          <w:sz w:val="22"/>
-          <w:szCs w:val="22"/>
-        </w:rPr>
-        <w:t xml:space="preserve">Evidemment, la distribution d’une variable qualitative par groupe n’est pas homogène, ceci amène du bruit sur l’ensemble des données. </w:t>
-      </w:r>
-    </w:p>
-    <w:p>
-      <w:pPr>
-        <w:pStyle w:val="Default"/>
-        <w:rPr>
-          <w:sz w:val="22"/>
-          <w:szCs w:val="22"/>
-        </w:rPr>
-      </w:pPr>
       <w:bookmarkStart w:id="0" w:name="_GoBack"/>
       <w:bookmarkEnd w:id="0"/>
     </w:p>
@@ -1818,6 +1878,98 @@
           <w:szCs w:val="22"/>
         </w:rPr>
       </w:pPr>
+      <w:r>
+        <w:rPr>
+          <w:noProof/>
+        </w:rPr>
+        <w:drawing>
+          <wp:inline distT="0" distB="0" distL="0" distR="0" wp14:anchorId="3AF4382C" wp14:editId="2FC74CDA">
+            <wp:extent cx="5972810" cy="3263265"/>
+            <wp:effectExtent l="0" t="0" r="8890" b="0"/>
+            <wp:docPr id="4" name="Image 4"/>
+            <wp:cNvGraphicFramePr>
+              <a:graphicFrameLocks xmlns:a="http://schemas.openxmlformats.org/drawingml/2006/main" noChangeAspect="1"/>
+            </wp:cNvGraphicFramePr>
+            <a:graphic xmlns:a="http://schemas.openxmlformats.org/drawingml/2006/main">
+              <a:graphicData uri="http://schemas.openxmlformats.org/drawingml/2006/picture">
+                <pic:pic xmlns:pic="http://schemas.openxmlformats.org/drawingml/2006/picture">
+                  <pic:nvPicPr>
+                    <pic:cNvPr id="1" name=""/>
+                    <pic:cNvPicPr/>
+                  </pic:nvPicPr>
+                  <pic:blipFill>
+                    <a:blip r:embed="rId9"/>
+                    <a:stretch>
+                      <a:fillRect/>
+                    </a:stretch>
+                  </pic:blipFill>
+                  <pic:spPr>
+                    <a:xfrm>
+                      <a:off x="0" y="0"/>
+                      <a:ext cx="5972810" cy="3263265"/>
+                    </a:xfrm>
+                    <a:prstGeom prst="rect">
+                      <a:avLst/>
+                    </a:prstGeom>
+                  </pic:spPr>
+                </pic:pic>
+              </a:graphicData>
+            </a:graphic>
+          </wp:inline>
+        </w:drawing>
+      </w:r>
+    </w:p>
+    <w:p>
+      <w:pPr>
+        <w:pStyle w:val="Default"/>
+        <w:rPr>
+          <w:sz w:val="22"/>
+          <w:szCs w:val="22"/>
+        </w:rPr>
+      </w:pPr>
+    </w:p>
+    <w:p>
+      <w:pPr>
+        <w:pStyle w:val="Default"/>
+        <w:rPr>
+          <w:sz w:val="22"/>
+          <w:szCs w:val="22"/>
+        </w:rPr>
+      </w:pPr>
+      <w:proofErr w:type="spellStart"/>
+      <w:r>
+        <w:rPr>
+          <w:sz w:val="22"/>
+          <w:szCs w:val="22"/>
+        </w:rPr>
+        <w:t>Evidemment</w:t>
+      </w:r>
+      <w:proofErr w:type="spellEnd"/>
+      <w:r>
+        <w:rPr>
+          <w:sz w:val="22"/>
+          <w:szCs w:val="22"/>
+        </w:rPr>
+        <w:t xml:space="preserve">, la distribution d’une variable qualitative par groupe n’est pas homogène, ceci amène du bruit sur l’ensemble des données. </w:t>
+      </w:r>
+    </w:p>
+    <w:p>
+      <w:pPr>
+        <w:pStyle w:val="Default"/>
+        <w:rPr>
+          <w:sz w:val="22"/>
+          <w:szCs w:val="22"/>
+        </w:rPr>
+      </w:pPr>
+    </w:p>
+    <w:p>
+      <w:pPr>
+        <w:pStyle w:val="Default"/>
+        <w:rPr>
+          <w:sz w:val="22"/>
+          <w:szCs w:val="22"/>
+        </w:rPr>
+      </w:pPr>
     </w:p>
     <w:p>
       <w:pPr>
@@ -1957,7 +2109,6 @@
           <w:b/>
           <w:bCs/>
         </w:rPr>
-        <w:lastRenderedPageBreak/>
         <w:t>Données manquantes (1 point</w:t>
       </w:r>
       <w:r>
@@ -2438,7 +2589,6 @@
           <w:b/>
           <w:bCs/>
         </w:rPr>
-        <w:lastRenderedPageBreak/>
         <w:t xml:space="preserve">Comparaison avec les intuitions rapport 1 </w:t>
       </w:r>
       <w:r>
@@ -3030,9 +3180,9 @@
             <o:lock v:ext="edit" aspectratio="t"/>
           </v:shapetype>
           <v:shape id="_x0000_i1025" type="#_x0000_t75" style="width:472.5pt;height:472.5pt" o:ole="">
-            <v:imagedata r:id="rId8" o:title=""/>
+            <v:imagedata r:id="rId10" o:title=""/>
           </v:shape>
-          <o:OLEObject Type="Embed" ProgID="FoxitPhantomPDF.Document" ShapeID="_x0000_i1025" DrawAspect="Content" ObjectID="_1612021206" r:id="rId9"/>
+          <o:OLEObject Type="Embed" ProgID="FoxitPhantomPDF.Document" ShapeID="_x0000_i1025" DrawAspect="Content" ObjectID="_1612022508" r:id="rId11"/>
         </w:object>
       </w:r>
     </w:p>
@@ -4596,7 +4746,7 @@
 </file>
 
 <file path=customXml/itemProps1.xml><?xml version="1.0" encoding="utf-8"?>
-<ds:datastoreItem xmlns:ds="http://schemas.openxmlformats.org/officeDocument/2006/customXml" ds:itemID="{1AAB6B66-81A9-489D-95F7-D0ADAB29FA89}">
+<ds:datastoreItem xmlns:ds="http://schemas.openxmlformats.org/officeDocument/2006/customXml" ds:itemID="{916C589E-5C8D-45B1-86AB-C4FF0729FA8A}">
   <ds:schemaRefs>
     <ds:schemaRef ds:uri="http://schemas.openxmlformats.org/officeDocument/2006/bibliography"/>
   </ds:schemaRefs>

</xml_diff>